<commit_message>
Work done by Fri Jul  1 16:07:33 PDT 2022
</commit_message>
<xml_diff>
--- a/docs/article.docx
+++ b/docs/article.docx
@@ -181,20 +181,128 @@
       <w:pPr>
         <w:pStyle w:val="BodyText"/>
       </w:pPr>
-      <w:r>
-        <w:t xml:space="preserve">$$</w:t>
-      </w:r>
-    </w:p>
-    <w:p>
-      <w:pPr>
-        <w:pStyle w:val="BodyText"/>
-      </w:pPr>
-      <w:r>
-        <w:t xml:space="preserve">$$</w:t>
+      <m:oMathPara>
+        <m:oMathParaPr>
+          <m:jc m:val="center"/>
+        </m:oMathParaPr>
+        <m:oMath>
+          <m:r>
+            <m:rPr>
+              <m:nor/>
+              <m:sty m:val="p"/>
+            </m:rPr>
+            <m:t>Dependency Ratio</m:t>
+          </m:r>
+          <m:r>
+            <m:rPr>
+              <m:sty m:val="p"/>
+            </m:rPr>
+            <m:t>=</m:t>
+          </m:r>
+          <m:r>
+            <m:t>100</m:t>
+          </m:r>
+          <m:r>
+            <m:rPr>
+              <m:sty m:val="p"/>
+            </m:rPr>
+            <m:t>×</m:t>
+          </m:r>
+          <m:f>
+            <m:fPr>
+              <m:type m:val="bar"/>
+            </m:fPr>
+            <m:num>
+              <m:r>
+                <m:rPr>
+                  <m:nor/>
+                  <m:sty m:val="p"/>
+                </m:rPr>
+                <m:t>Non-working population</m:t>
+              </m:r>
+            </m:num>
+            <m:den>
+              <m:r>
+                <m:rPr>
+                  <m:nor/>
+                  <m:sty m:val="p"/>
+                </m:rPr>
+                <m:t>Working population</m:t>
+              </m:r>
+            </m:den>
+          </m:f>
+        </m:oMath>
+      </m:oMathPara>
+    </w:p>
+    <w:p>
+      <w:pPr>
+        <w:pStyle w:val="FirstParagraph"/>
+      </w:pPr>
+      <w:r>
+        <w:t xml:space="preserve">In the figures below, I further decompose the dependency ratio into Young (0-20 years-old), Old (65-79 years-old) and Very Old (80+ years-old).</w:t>
+      </w:r>
+      <w:r>
+        <w:t xml:space="preserve"> </w:t>
+      </w:r>
+      <w:r>
+        <w:t xml:space="preserve">Note that these are terms used by demographers. I don’t mean any personal judgment when using this classification. One of my favorite writers,</w:t>
+      </w:r>
+      <w:r>
+        <w:t xml:space="preserve"> </w:t>
+      </w:r>
+      <w:r>
+        <w:t xml:space="preserve">Jared Diamond, who wrote</w:t>
+      </w:r>
+      <w:r>
+        <w:t xml:space="preserve"> </w:t>
+      </w:r>
+      <w:r>
+        <w:rPr>
+          <w:iCs/>
+          <w:i/>
+        </w:rPr>
+        <w:t xml:space="preserve">Guns, Germs and Steel</w:t>
+      </w:r>
+      <w:r>
+        <w:t xml:space="preserve"> </w:t>
+      </w:r>
+      <w:r>
+        <w:t xml:space="preserve">[@diamond84]</w:t>
+      </w:r>
+      <w:r>
+        <w:t xml:space="preserve"> </w:t>
+      </w:r>
+      <w:r>
+        <w:t xml:space="preserve">and</w:t>
+      </w:r>
+      <w:r>
+        <w:t xml:space="preserve"> </w:t>
+      </w:r>
+      <w:r>
+        <w:rPr>
+          <w:iCs/>
+          <w:i/>
+        </w:rPr>
+        <w:t xml:space="preserve">Collapse</w:t>
+      </w:r>
+      <w:r>
+        <w:t xml:space="preserve"> </w:t>
+      </w:r>
+      <w:r>
+        <w:t xml:space="preserve">[@diamond13]</w:t>
+      </w:r>
+      <w:r>
+        <w:t xml:space="preserve">, is currently 84-years old and I hope to have his</w:t>
+      </w:r>
+      <w:r>
+        <w:t xml:space="preserve"> </w:t>
+      </w:r>
+      <w:r>
+        <w:t xml:space="preserve">disposition at that age.</w:t>
       </w:r>
     </w:p>
     <w:bookmarkEnd w:id="22"/>
-    <w:bookmarkStart w:id="26" w:name="code"/>
+    <w:bookmarkStart w:id="65" w:name="code"/>
     <w:p>
       <w:pPr>
         <w:pStyle w:val="Heading1"/>
@@ -203,330 +311,13 @@
         <w:t xml:space="preserve">3. Code</w:t>
       </w:r>
     </w:p>
-    <w:p>
-      <w:pPr>
-        <w:pStyle w:val="SourceCode"/>
-      </w:pPr>
-      <w:r>
-        <w:rPr>
-          <w:rStyle w:val="ImportTok"/>
-        </w:rPr>
-        <w:t xml:space="preserve">import</w:t>
-      </w:r>
-      <w:r>
-        <w:rPr>
-          <w:rStyle w:val="NormalTok"/>
-        </w:rPr>
-        <w:t xml:space="preserve"> numpy </w:t>
-      </w:r>
-      <w:r>
-        <w:rPr>
-          <w:rStyle w:val="ImportTok"/>
-        </w:rPr>
-        <w:t xml:space="preserve">as</w:t>
-      </w:r>
-      <w:r>
-        <w:rPr>
-          <w:rStyle w:val="NormalTok"/>
-        </w:rPr>
-        <w:t xml:space="preserve"> np</w:t>
-      </w:r>
-      <w:r>
-        <w:br/>
-      </w:r>
-      <w:r>
-        <w:rPr>
-          <w:rStyle w:val="ImportTok"/>
-        </w:rPr>
-        <w:t xml:space="preserve">import</w:t>
-      </w:r>
-      <w:r>
-        <w:rPr>
-          <w:rStyle w:val="NormalTok"/>
-        </w:rPr>
-        <w:t xml:space="preserve"> matplotlib.pyplot </w:t>
-      </w:r>
-      <w:r>
-        <w:rPr>
-          <w:rStyle w:val="ImportTok"/>
-        </w:rPr>
-        <w:t xml:space="preserve">as</w:t>
-      </w:r>
-      <w:r>
-        <w:rPr>
-          <w:rStyle w:val="NormalTok"/>
-        </w:rPr>
-        <w:t xml:space="preserve"> plt</w:t>
-      </w:r>
-      <w:r>
-        <w:br/>
-      </w:r>
-      <w:r>
-        <w:br/>
-      </w:r>
-      <w:r>
-        <w:rPr>
-          <w:rStyle w:val="NormalTok"/>
-        </w:rPr>
-        <w:t xml:space="preserve">r </w:t>
-      </w:r>
-      <w:r>
-        <w:rPr>
-          <w:rStyle w:val="OperatorTok"/>
-        </w:rPr>
-        <w:t xml:space="preserve">=</w:t>
-      </w:r>
-      <w:r>
-        <w:rPr>
-          <w:rStyle w:val="NormalTok"/>
-        </w:rPr>
-        <w:t xml:space="preserve"> np.arange(</w:t>
-      </w:r>
-      <w:r>
-        <w:rPr>
-          <w:rStyle w:val="DecValTok"/>
-        </w:rPr>
-        <w:t xml:space="preserve">0</w:t>
-      </w:r>
-      <w:r>
-        <w:rPr>
-          <w:rStyle w:val="NormalTok"/>
-        </w:rPr>
-        <w:t xml:space="preserve">, </w:t>
-      </w:r>
-      <w:r>
-        <w:rPr>
-          <w:rStyle w:val="DecValTok"/>
-        </w:rPr>
-        <w:t xml:space="preserve">2</w:t>
-      </w:r>
-      <w:r>
-        <w:rPr>
-          <w:rStyle w:val="NormalTok"/>
-        </w:rPr>
-        <w:t xml:space="preserve">, </w:t>
-      </w:r>
-      <w:r>
-        <w:rPr>
-          <w:rStyle w:val="FloatTok"/>
-        </w:rPr>
-        <w:t xml:space="preserve">0.01</w:t>
-      </w:r>
-      <w:r>
-        <w:rPr>
-          <w:rStyle w:val="NormalTok"/>
-        </w:rPr>
-        <w:t xml:space="preserve">)</w:t>
-      </w:r>
-      <w:r>
-        <w:br/>
-      </w:r>
-      <w:r>
-        <w:rPr>
-          <w:rStyle w:val="NormalTok"/>
-        </w:rPr>
-        <w:t xml:space="preserve">theta </w:t>
-      </w:r>
-      <w:r>
-        <w:rPr>
-          <w:rStyle w:val="OperatorTok"/>
-        </w:rPr>
-        <w:t xml:space="preserve">=</w:t>
-      </w:r>
-      <w:r>
-        <w:rPr>
-          <w:rStyle w:val="NormalTok"/>
-        </w:rPr>
-        <w:t xml:space="preserve"> </w:t>
-      </w:r>
-      <w:r>
-        <w:rPr>
-          <w:rStyle w:val="DecValTok"/>
-        </w:rPr>
-        <w:t xml:space="preserve">2</w:t>
-      </w:r>
-      <w:r>
-        <w:rPr>
-          <w:rStyle w:val="NormalTok"/>
-        </w:rPr>
-        <w:t xml:space="preserve"> </w:t>
-      </w:r>
-      <w:r>
-        <w:rPr>
-          <w:rStyle w:val="OperatorTok"/>
-        </w:rPr>
-        <w:t xml:space="preserve">*</w:t>
-      </w:r>
-      <w:r>
-        <w:rPr>
-          <w:rStyle w:val="NormalTok"/>
-        </w:rPr>
-        <w:t xml:space="preserve"> np.pi </w:t>
-      </w:r>
-      <w:r>
-        <w:rPr>
-          <w:rStyle w:val="OperatorTok"/>
-        </w:rPr>
-        <w:t xml:space="preserve">*</w:t>
-      </w:r>
-      <w:r>
-        <w:rPr>
-          <w:rStyle w:val="NormalTok"/>
-        </w:rPr>
-        <w:t xml:space="preserve"> r</w:t>
-      </w:r>
-      <w:r>
-        <w:br/>
-      </w:r>
-      <w:r>
-        <w:rPr>
-          <w:rStyle w:val="NormalTok"/>
-        </w:rPr>
-        <w:t xml:space="preserve">fig, ax </w:t>
-      </w:r>
-      <w:r>
-        <w:rPr>
-          <w:rStyle w:val="OperatorTok"/>
-        </w:rPr>
-        <w:t xml:space="preserve">=</w:t>
-      </w:r>
-      <w:r>
-        <w:rPr>
-          <w:rStyle w:val="NormalTok"/>
-        </w:rPr>
-        <w:t xml:space="preserve"> plt.subplots(subplot_kw</w:t>
-      </w:r>
-      <w:r>
-        <w:rPr>
-          <w:rStyle w:val="OperatorTok"/>
-        </w:rPr>
-        <w:t xml:space="preserve">=</w:t>
-      </w:r>
-      <w:r>
-        <w:rPr>
-          <w:rStyle w:val="NormalTok"/>
-        </w:rPr>
-        <w:t xml:space="preserve">{</w:t>
-      </w:r>
-      <w:r>
-        <w:rPr>
-          <w:rStyle w:val="StringTok"/>
-        </w:rPr>
-        <w:t xml:space="preserve">'projection'</w:t>
-      </w:r>
-      <w:r>
-        <w:rPr>
-          <w:rStyle w:val="NormalTok"/>
-        </w:rPr>
-        <w:t xml:space="preserve">: </w:t>
-      </w:r>
-      <w:r>
-        <w:rPr>
-          <w:rStyle w:val="StringTok"/>
-        </w:rPr>
-        <w:t xml:space="preserve">'polar'</w:t>
-      </w:r>
-      <w:r>
-        <w:rPr>
-          <w:rStyle w:val="NormalTok"/>
-        </w:rPr>
-        <w:t xml:space="preserve">})</w:t>
-      </w:r>
-      <w:r>
-        <w:br/>
-      </w:r>
-      <w:r>
-        <w:rPr>
-          <w:rStyle w:val="NormalTok"/>
-        </w:rPr>
-        <w:t xml:space="preserve">ax.plot(theta, r)</w:t>
-      </w:r>
-      <w:r>
-        <w:br/>
-      </w:r>
-      <w:r>
-        <w:rPr>
-          <w:rStyle w:val="NormalTok"/>
-        </w:rPr>
-        <w:t xml:space="preserve">ax.set_rticks([</w:t>
-      </w:r>
-      <w:r>
-        <w:rPr>
-          <w:rStyle w:val="FloatTok"/>
-        </w:rPr>
-        <w:t xml:space="preserve">0.5</w:t>
-      </w:r>
-      <w:r>
-        <w:rPr>
-          <w:rStyle w:val="NormalTok"/>
-        </w:rPr>
-        <w:t xml:space="preserve">, </w:t>
-      </w:r>
-      <w:r>
-        <w:rPr>
-          <w:rStyle w:val="DecValTok"/>
-        </w:rPr>
-        <w:t xml:space="preserve">1</w:t>
-      </w:r>
-      <w:r>
-        <w:rPr>
-          <w:rStyle w:val="NormalTok"/>
-        </w:rPr>
-        <w:t xml:space="preserve">, </w:t>
-      </w:r>
-      <w:r>
-        <w:rPr>
-          <w:rStyle w:val="FloatTok"/>
-        </w:rPr>
-        <w:t xml:space="preserve">1.5</w:t>
-      </w:r>
-      <w:r>
-        <w:rPr>
-          <w:rStyle w:val="NormalTok"/>
-        </w:rPr>
-        <w:t xml:space="preserve">, </w:t>
-      </w:r>
-      <w:r>
-        <w:rPr>
-          <w:rStyle w:val="DecValTok"/>
-        </w:rPr>
-        <w:t xml:space="preserve">2</w:t>
-      </w:r>
-      <w:r>
-        <w:rPr>
-          <w:rStyle w:val="NormalTok"/>
-        </w:rPr>
-        <w:t xml:space="preserve">])</w:t>
-      </w:r>
-      <w:r>
-        <w:br/>
-      </w:r>
-      <w:r>
-        <w:rPr>
-          <w:rStyle w:val="NormalTok"/>
-        </w:rPr>
-        <w:t xml:space="preserve">ax.grid(</w:t>
-      </w:r>
-      <w:r>
-        <w:rPr>
-          <w:rStyle w:val="VariableTok"/>
-        </w:rPr>
-        <w:t xml:space="preserve">True</w:t>
-      </w:r>
-      <w:r>
-        <w:rPr>
-          <w:rStyle w:val="NormalTok"/>
-        </w:rPr>
-        <w:t xml:space="preserve">)</w:t>
-      </w:r>
-      <w:r>
-        <w:br/>
-      </w:r>
-      <w:r>
-        <w:rPr>
-          <w:rStyle w:val="NormalTok"/>
-        </w:rPr>
-        <w:t xml:space="preserve">plt.show()</w:t>
+    <w:bookmarkStart w:id="29" w:name="age-and-population-pyramids-for-belgium"/>
+    <w:p>
+      <w:pPr>
+        <w:pStyle w:val="Heading2"/>
+      </w:pPr>
+      <w:r>
+        <w:t xml:space="preserve">3.1 Age and Population Pyramids for Belgium</w:t>
       </w:r>
     </w:p>
     <w:p>
@@ -536,14 +327,14 @@
       <w:r>
         <w:drawing>
           <wp:inline>
-            <wp:extent cx="3517900" cy="3416300"/>
+            <wp:extent cx="5029200" cy="3403600"/>
             <wp:effectExtent b="0" l="0" r="0" t="0"/>
             <wp:docPr descr="" title="" id="24" name="Picture"/>
             <a:graphic>
               <a:graphicData uri="http://schemas.openxmlformats.org/drawingml/2006/picture">
                 <pic:pic>
                   <pic:nvPicPr>
-                    <pic:cNvPr descr="article_files/figure-docx/cell-3-output-1.png" id="25" name="Picture"/>
+                    <pic:cNvPr descr="article_files/figure-docx/cell-5-output-4.png" id="25" name="Picture"/>
                     <pic:cNvPicPr>
                       <a:picLocks noChangeArrowheads="1" noChangeAspect="1"/>
                     </pic:cNvPicPr>
@@ -557,7 +348,7 @@
                   <pic:spPr bwMode="auto">
                     <a:xfrm>
                       <a:off x="0" y="0"/>
-                      <a:ext cx="3517900" cy="3416300"/>
+                      <a:ext cx="5029200" cy="3403600"/>
                     </a:xfrm>
                     <a:prstGeom prst="rect">
                       <a:avLst/>
@@ -576,25 +367,585 @@
         </w:drawing>
       </w:r>
     </w:p>
-    <w:bookmarkEnd w:id="26"/>
-    <w:bookmarkStart w:id="27" w:name="conclusion"/>
+    <w:p>
+      <w:pPr>
+        <w:pStyle w:val="BodyText"/>
+      </w:pPr>
+      <w:r>
+        <w:drawing>
+          <wp:inline>
+            <wp:extent cx="4813300" cy="3187700"/>
+            <wp:effectExtent b="0" l="0" r="0" t="0"/>
+            <wp:docPr descr="" title="" id="27" name="Picture"/>
+            <a:graphic>
+              <a:graphicData uri="http://schemas.openxmlformats.org/drawingml/2006/picture">
+                <pic:pic>
+                  <pic:nvPicPr>
+                    <pic:cNvPr descr="article_files/figure-docx/cell-5-output-7.png" id="28" name="Picture"/>
+                    <pic:cNvPicPr>
+                      <a:picLocks noChangeArrowheads="1" noChangeAspect="1"/>
+                    </pic:cNvPicPr>
+                  </pic:nvPicPr>
+                  <pic:blipFill>
+                    <a:blip r:embed="rId26"/>
+                    <a:stretch>
+                      <a:fillRect/>
+                    </a:stretch>
+                  </pic:blipFill>
+                  <pic:spPr bwMode="auto">
+                    <a:xfrm>
+                      <a:off x="0" y="0"/>
+                      <a:ext cx="4813300" cy="3187700"/>
+                    </a:xfrm>
+                    <a:prstGeom prst="rect">
+                      <a:avLst/>
+                    </a:prstGeom>
+                    <a:noFill/>
+                    <a:ln w="9525">
+                      <a:noFill/>
+                      <a:headEnd/>
+                      <a:tailEnd/>
+                    </a:ln>
+                  </pic:spPr>
+                </pic:pic>
+              </a:graphicData>
+            </a:graphic>
+          </wp:inline>
+        </w:drawing>
+      </w:r>
+    </w:p>
+    <w:bookmarkEnd w:id="29"/>
+    <w:bookmarkStart w:id="36" w:name="age-and-population-pyramids-for-china"/>
+    <w:p>
+      <w:pPr>
+        <w:pStyle w:val="Heading2"/>
+      </w:pPr>
+      <w:r>
+        <w:t xml:space="preserve">3.2 Age and Population Pyramids for China</w:t>
+      </w:r>
+    </w:p>
+    <w:p>
+      <w:pPr>
+        <w:pStyle w:val="FirstParagraph"/>
+      </w:pPr>
+      <w:r>
+        <w:drawing>
+          <wp:inline>
+            <wp:extent cx="5029200" cy="3403600"/>
+            <wp:effectExtent b="0" l="0" r="0" t="0"/>
+            <wp:docPr descr="" title="" id="31" name="Picture"/>
+            <a:graphic>
+              <a:graphicData uri="http://schemas.openxmlformats.org/drawingml/2006/picture">
+                <pic:pic>
+                  <pic:nvPicPr>
+                    <pic:cNvPr descr="article_files/figure-docx/cell-5-output-13.png" id="32" name="Picture"/>
+                    <pic:cNvPicPr>
+                      <a:picLocks noChangeArrowheads="1" noChangeAspect="1"/>
+                    </pic:cNvPicPr>
+                  </pic:nvPicPr>
+                  <pic:blipFill>
+                    <a:blip r:embed="rId30"/>
+                    <a:stretch>
+                      <a:fillRect/>
+                    </a:stretch>
+                  </pic:blipFill>
+                  <pic:spPr bwMode="auto">
+                    <a:xfrm>
+                      <a:off x="0" y="0"/>
+                      <a:ext cx="5029200" cy="3403600"/>
+                    </a:xfrm>
+                    <a:prstGeom prst="rect">
+                      <a:avLst/>
+                    </a:prstGeom>
+                    <a:noFill/>
+                    <a:ln w="9525">
+                      <a:noFill/>
+                      <a:headEnd/>
+                      <a:tailEnd/>
+                    </a:ln>
+                  </pic:spPr>
+                </pic:pic>
+              </a:graphicData>
+            </a:graphic>
+          </wp:inline>
+        </w:drawing>
+      </w:r>
+    </w:p>
+    <w:p>
+      <w:pPr>
+        <w:pStyle w:val="BodyText"/>
+      </w:pPr>
+      <w:r>
+        <w:drawing>
+          <wp:inline>
+            <wp:extent cx="4813300" cy="3187700"/>
+            <wp:effectExtent b="0" l="0" r="0" t="0"/>
+            <wp:docPr descr="" title="" id="34" name="Picture"/>
+            <a:graphic>
+              <a:graphicData uri="http://schemas.openxmlformats.org/drawingml/2006/picture">
+                <pic:pic>
+                  <pic:nvPicPr>
+                    <pic:cNvPr descr="article_files/figure-docx/cell-5-output-16.png" id="35" name="Picture"/>
+                    <pic:cNvPicPr>
+                      <a:picLocks noChangeArrowheads="1" noChangeAspect="1"/>
+                    </pic:cNvPicPr>
+                  </pic:nvPicPr>
+                  <pic:blipFill>
+                    <a:blip r:embed="rId33"/>
+                    <a:stretch>
+                      <a:fillRect/>
+                    </a:stretch>
+                  </pic:blipFill>
+                  <pic:spPr bwMode="auto">
+                    <a:xfrm>
+                      <a:off x="0" y="0"/>
+                      <a:ext cx="4813300" cy="3187700"/>
+                    </a:xfrm>
+                    <a:prstGeom prst="rect">
+                      <a:avLst/>
+                    </a:prstGeom>
+                    <a:noFill/>
+                    <a:ln w="9525">
+                      <a:noFill/>
+                      <a:headEnd/>
+                      <a:tailEnd/>
+                    </a:ln>
+                  </pic:spPr>
+                </pic:pic>
+              </a:graphicData>
+            </a:graphic>
+          </wp:inline>
+        </w:drawing>
+      </w:r>
+    </w:p>
+    <w:bookmarkEnd w:id="36"/>
+    <w:bookmarkStart w:id="43" w:name="age-and-population-pyramids-for-brazil"/>
+    <w:p>
+      <w:pPr>
+        <w:pStyle w:val="Heading2"/>
+      </w:pPr>
+      <w:r>
+        <w:t xml:space="preserve">3.3 Age and Population Pyramids for Brazil</w:t>
+      </w:r>
+    </w:p>
+    <w:p>
+      <w:pPr>
+        <w:pStyle w:val="FirstParagraph"/>
+      </w:pPr>
+      <w:r>
+        <w:drawing>
+          <wp:inline>
+            <wp:extent cx="5029200" cy="3403600"/>
+            <wp:effectExtent b="0" l="0" r="0" t="0"/>
+            <wp:docPr descr="" title="" id="38" name="Picture"/>
+            <a:graphic>
+              <a:graphicData uri="http://schemas.openxmlformats.org/drawingml/2006/picture">
+                <pic:pic>
+                  <pic:nvPicPr>
+                    <pic:cNvPr descr="article_files/figure-docx/cell-5-output-22.png" id="39" name="Picture"/>
+                    <pic:cNvPicPr>
+                      <a:picLocks noChangeArrowheads="1" noChangeAspect="1"/>
+                    </pic:cNvPicPr>
+                  </pic:nvPicPr>
+                  <pic:blipFill>
+                    <a:blip r:embed="rId37"/>
+                    <a:stretch>
+                      <a:fillRect/>
+                    </a:stretch>
+                  </pic:blipFill>
+                  <pic:spPr bwMode="auto">
+                    <a:xfrm>
+                      <a:off x="0" y="0"/>
+                      <a:ext cx="5029200" cy="3403600"/>
+                    </a:xfrm>
+                    <a:prstGeom prst="rect">
+                      <a:avLst/>
+                    </a:prstGeom>
+                    <a:noFill/>
+                    <a:ln w="9525">
+                      <a:noFill/>
+                      <a:headEnd/>
+                      <a:tailEnd/>
+                    </a:ln>
+                  </pic:spPr>
+                </pic:pic>
+              </a:graphicData>
+            </a:graphic>
+          </wp:inline>
+        </w:drawing>
+      </w:r>
+    </w:p>
+    <w:p>
+      <w:pPr>
+        <w:pStyle w:val="BodyText"/>
+      </w:pPr>
+      <w:r>
+        <w:drawing>
+          <wp:inline>
+            <wp:extent cx="4813300" cy="3187700"/>
+            <wp:effectExtent b="0" l="0" r="0" t="0"/>
+            <wp:docPr descr="" title="" id="41" name="Picture"/>
+            <a:graphic>
+              <a:graphicData uri="http://schemas.openxmlformats.org/drawingml/2006/picture">
+                <pic:pic>
+                  <pic:nvPicPr>
+                    <pic:cNvPr descr="article_files/figure-docx/cell-5-output-25.png" id="42" name="Picture"/>
+                    <pic:cNvPicPr>
+                      <a:picLocks noChangeArrowheads="1" noChangeAspect="1"/>
+                    </pic:cNvPicPr>
+                  </pic:nvPicPr>
+                  <pic:blipFill>
+                    <a:blip r:embed="rId40"/>
+                    <a:stretch>
+                      <a:fillRect/>
+                    </a:stretch>
+                  </pic:blipFill>
+                  <pic:spPr bwMode="auto">
+                    <a:xfrm>
+                      <a:off x="0" y="0"/>
+                      <a:ext cx="4813300" cy="3187700"/>
+                    </a:xfrm>
+                    <a:prstGeom prst="rect">
+                      <a:avLst/>
+                    </a:prstGeom>
+                    <a:noFill/>
+                    <a:ln w="9525">
+                      <a:noFill/>
+                      <a:headEnd/>
+                      <a:tailEnd/>
+                    </a:ln>
+                  </pic:spPr>
+                </pic:pic>
+              </a:graphicData>
+            </a:graphic>
+          </wp:inline>
+        </w:drawing>
+      </w:r>
+    </w:p>
+    <w:bookmarkEnd w:id="43"/>
+    <w:bookmarkStart w:id="50" w:name="age-and-population-pyramids-for-india"/>
+    <w:p>
+      <w:pPr>
+        <w:pStyle w:val="Heading2"/>
+      </w:pPr>
+      <w:r>
+        <w:t xml:space="preserve">3.4 Age and Population Pyramids for India</w:t>
+      </w:r>
+    </w:p>
+    <w:p>
+      <w:pPr>
+        <w:pStyle w:val="FirstParagraph"/>
+      </w:pPr>
+      <w:r>
+        <w:drawing>
+          <wp:inline>
+            <wp:extent cx="5029200" cy="3403600"/>
+            <wp:effectExtent b="0" l="0" r="0" t="0"/>
+            <wp:docPr descr="" title="" id="45" name="Picture"/>
+            <a:graphic>
+              <a:graphicData uri="http://schemas.openxmlformats.org/drawingml/2006/picture">
+                <pic:pic>
+                  <pic:nvPicPr>
+                    <pic:cNvPr descr="article_files/figure-docx/cell-5-output-31.png" id="46" name="Picture"/>
+                    <pic:cNvPicPr>
+                      <a:picLocks noChangeArrowheads="1" noChangeAspect="1"/>
+                    </pic:cNvPicPr>
+                  </pic:nvPicPr>
+                  <pic:blipFill>
+                    <a:blip r:embed="rId44"/>
+                    <a:stretch>
+                      <a:fillRect/>
+                    </a:stretch>
+                  </pic:blipFill>
+                  <pic:spPr bwMode="auto">
+                    <a:xfrm>
+                      <a:off x="0" y="0"/>
+                      <a:ext cx="5029200" cy="3403600"/>
+                    </a:xfrm>
+                    <a:prstGeom prst="rect">
+                      <a:avLst/>
+                    </a:prstGeom>
+                    <a:noFill/>
+                    <a:ln w="9525">
+                      <a:noFill/>
+                      <a:headEnd/>
+                      <a:tailEnd/>
+                    </a:ln>
+                  </pic:spPr>
+                </pic:pic>
+              </a:graphicData>
+            </a:graphic>
+          </wp:inline>
+        </w:drawing>
+      </w:r>
+    </w:p>
+    <w:p>
+      <w:pPr>
+        <w:pStyle w:val="BodyText"/>
+      </w:pPr>
+      <w:r>
+        <w:drawing>
+          <wp:inline>
+            <wp:extent cx="4838700" cy="3187700"/>
+            <wp:effectExtent b="0" l="0" r="0" t="0"/>
+            <wp:docPr descr="" title="" id="48" name="Picture"/>
+            <a:graphic>
+              <a:graphicData uri="http://schemas.openxmlformats.org/drawingml/2006/picture">
+                <pic:pic>
+                  <pic:nvPicPr>
+                    <pic:cNvPr descr="article_files/figure-docx/cell-5-output-34.png" id="49" name="Picture"/>
+                    <pic:cNvPicPr>
+                      <a:picLocks noChangeArrowheads="1" noChangeAspect="1"/>
+                    </pic:cNvPicPr>
+                  </pic:nvPicPr>
+                  <pic:blipFill>
+                    <a:blip r:embed="rId47"/>
+                    <a:stretch>
+                      <a:fillRect/>
+                    </a:stretch>
+                  </pic:blipFill>
+                  <pic:spPr bwMode="auto">
+                    <a:xfrm>
+                      <a:off x="0" y="0"/>
+                      <a:ext cx="4838700" cy="3187700"/>
+                    </a:xfrm>
+                    <a:prstGeom prst="rect">
+                      <a:avLst/>
+                    </a:prstGeom>
+                    <a:noFill/>
+                    <a:ln w="9525">
+                      <a:noFill/>
+                      <a:headEnd/>
+                      <a:tailEnd/>
+                    </a:ln>
+                  </pic:spPr>
+                </pic:pic>
+              </a:graphicData>
+            </a:graphic>
+          </wp:inline>
+        </w:drawing>
+      </w:r>
+    </w:p>
+    <w:bookmarkEnd w:id="50"/>
+    <w:bookmarkStart w:id="57" w:name="age-and-population-pyramids-for-japan"/>
+    <w:p>
+      <w:pPr>
+        <w:pStyle w:val="Heading2"/>
+      </w:pPr>
+      <w:r>
+        <w:t xml:space="preserve">3.5 Age and Population Pyramids for Japan</w:t>
+      </w:r>
+    </w:p>
+    <w:p>
+      <w:pPr>
+        <w:pStyle w:val="FirstParagraph"/>
+      </w:pPr>
+      <w:r>
+        <w:drawing>
+          <wp:inline>
+            <wp:extent cx="5029200" cy="3403600"/>
+            <wp:effectExtent b="0" l="0" r="0" t="0"/>
+            <wp:docPr descr="" title="" id="52" name="Picture"/>
+            <a:graphic>
+              <a:graphicData uri="http://schemas.openxmlformats.org/drawingml/2006/picture">
+                <pic:pic>
+                  <pic:nvPicPr>
+                    <pic:cNvPr descr="article_files/figure-docx/cell-5-output-40.png" id="53" name="Picture"/>
+                    <pic:cNvPicPr>
+                      <a:picLocks noChangeArrowheads="1" noChangeAspect="1"/>
+                    </pic:cNvPicPr>
+                  </pic:nvPicPr>
+                  <pic:blipFill>
+                    <a:blip r:embed="rId51"/>
+                    <a:stretch>
+                      <a:fillRect/>
+                    </a:stretch>
+                  </pic:blipFill>
+                  <pic:spPr bwMode="auto">
+                    <a:xfrm>
+                      <a:off x="0" y="0"/>
+                      <a:ext cx="5029200" cy="3403600"/>
+                    </a:xfrm>
+                    <a:prstGeom prst="rect">
+                      <a:avLst/>
+                    </a:prstGeom>
+                    <a:noFill/>
+                    <a:ln w="9525">
+                      <a:noFill/>
+                      <a:headEnd/>
+                      <a:tailEnd/>
+                    </a:ln>
+                  </pic:spPr>
+                </pic:pic>
+              </a:graphicData>
+            </a:graphic>
+          </wp:inline>
+        </w:drawing>
+      </w:r>
+    </w:p>
+    <w:p>
+      <w:pPr>
+        <w:pStyle w:val="BodyText"/>
+      </w:pPr>
+      <w:r>
+        <w:drawing>
+          <wp:inline>
+            <wp:extent cx="4813300" cy="3187700"/>
+            <wp:effectExtent b="0" l="0" r="0" t="0"/>
+            <wp:docPr descr="" title="" id="55" name="Picture"/>
+            <a:graphic>
+              <a:graphicData uri="http://schemas.openxmlformats.org/drawingml/2006/picture">
+                <pic:pic>
+                  <pic:nvPicPr>
+                    <pic:cNvPr descr="article_files/figure-docx/cell-5-output-43.png" id="56" name="Picture"/>
+                    <pic:cNvPicPr>
+                      <a:picLocks noChangeArrowheads="1" noChangeAspect="1"/>
+                    </pic:cNvPicPr>
+                  </pic:nvPicPr>
+                  <pic:blipFill>
+                    <a:blip r:embed="rId54"/>
+                    <a:stretch>
+                      <a:fillRect/>
+                    </a:stretch>
+                  </pic:blipFill>
+                  <pic:spPr bwMode="auto">
+                    <a:xfrm>
+                      <a:off x="0" y="0"/>
+                      <a:ext cx="4813300" cy="3187700"/>
+                    </a:xfrm>
+                    <a:prstGeom prst="rect">
+                      <a:avLst/>
+                    </a:prstGeom>
+                    <a:noFill/>
+                    <a:ln w="9525">
+                      <a:noFill/>
+                      <a:headEnd/>
+                      <a:tailEnd/>
+                    </a:ln>
+                  </pic:spPr>
+                </pic:pic>
+              </a:graphicData>
+            </a:graphic>
+          </wp:inline>
+        </w:drawing>
+      </w:r>
+    </w:p>
+    <w:bookmarkEnd w:id="57"/>
+    <w:bookmarkStart w:id="64" w:name="age-and-population-pyramids-for-nigeria"/>
+    <w:p>
+      <w:pPr>
+        <w:pStyle w:val="Heading2"/>
+      </w:pPr>
+      <w:r>
+        <w:t xml:space="preserve">3.6 Age and Population Pyramids for Nigeria</w:t>
+      </w:r>
+    </w:p>
+    <w:p>
+      <w:pPr>
+        <w:pStyle w:val="FirstParagraph"/>
+      </w:pPr>
+      <w:r>
+        <w:drawing>
+          <wp:inline>
+            <wp:extent cx="5029200" cy="3403600"/>
+            <wp:effectExtent b="0" l="0" r="0" t="0"/>
+            <wp:docPr descr="" title="" id="59" name="Picture"/>
+            <a:graphic>
+              <a:graphicData uri="http://schemas.openxmlformats.org/drawingml/2006/picture">
+                <pic:pic>
+                  <pic:nvPicPr>
+                    <pic:cNvPr descr="article_files/figure-docx/cell-5-output-49.png" id="60" name="Picture"/>
+                    <pic:cNvPicPr>
+                      <a:picLocks noChangeArrowheads="1" noChangeAspect="1"/>
+                    </pic:cNvPicPr>
+                  </pic:nvPicPr>
+                  <pic:blipFill>
+                    <a:blip r:embed="rId58"/>
+                    <a:stretch>
+                      <a:fillRect/>
+                    </a:stretch>
+                  </pic:blipFill>
+                  <pic:spPr bwMode="auto">
+                    <a:xfrm>
+                      <a:off x="0" y="0"/>
+                      <a:ext cx="5029200" cy="3403600"/>
+                    </a:xfrm>
+                    <a:prstGeom prst="rect">
+                      <a:avLst/>
+                    </a:prstGeom>
+                    <a:noFill/>
+                    <a:ln w="9525">
+                      <a:noFill/>
+                      <a:headEnd/>
+                      <a:tailEnd/>
+                    </a:ln>
+                  </pic:spPr>
+                </pic:pic>
+              </a:graphicData>
+            </a:graphic>
+          </wp:inline>
+        </w:drawing>
+      </w:r>
+    </w:p>
+    <w:p>
+      <w:pPr>
+        <w:pStyle w:val="BodyText"/>
+      </w:pPr>
+      <w:r>
+        <w:drawing>
+          <wp:inline>
+            <wp:extent cx="4965700" cy="3187700"/>
+            <wp:effectExtent b="0" l="0" r="0" t="0"/>
+            <wp:docPr descr="" title="" id="62" name="Picture"/>
+            <a:graphic>
+              <a:graphicData uri="http://schemas.openxmlformats.org/drawingml/2006/picture">
+                <pic:pic>
+                  <pic:nvPicPr>
+                    <pic:cNvPr descr="article_files/figure-docx/cell-5-output-52.png" id="63" name="Picture"/>
+                    <pic:cNvPicPr>
+                      <a:picLocks noChangeArrowheads="1" noChangeAspect="1"/>
+                    </pic:cNvPicPr>
+                  </pic:nvPicPr>
+                  <pic:blipFill>
+                    <a:blip r:embed="rId61"/>
+                    <a:stretch>
+                      <a:fillRect/>
+                    </a:stretch>
+                  </pic:blipFill>
+                  <pic:spPr bwMode="auto">
+                    <a:xfrm>
+                      <a:off x="0" y="0"/>
+                      <a:ext cx="4965700" cy="3187700"/>
+                    </a:xfrm>
+                    <a:prstGeom prst="rect">
+                      <a:avLst/>
+                    </a:prstGeom>
+                    <a:noFill/>
+                    <a:ln w="9525">
+                      <a:noFill/>
+                      <a:headEnd/>
+                      <a:tailEnd/>
+                    </a:ln>
+                  </pic:spPr>
+                </pic:pic>
+              </a:graphicData>
+            </a:graphic>
+          </wp:inline>
+        </w:drawing>
+      </w:r>
+    </w:p>
+    <w:bookmarkEnd w:id="64"/>
+    <w:bookmarkEnd w:id="65"/>
+    <w:bookmarkStart w:id="66" w:name="references"/>
     <w:p>
       <w:pPr>
         <w:pStyle w:val="Heading1"/>
       </w:pPr>
       <w:r>
-        <w:t xml:space="preserve">4. Conclusion</w:t>
-      </w:r>
-    </w:p>
-    <w:p>
-      <w:pPr>
-        <w:pStyle w:val="FirstParagraph"/>
-      </w:pPr>
-      <w:r>
-        <w:t xml:space="preserve">This is where things end</w:t>
-      </w:r>
-    </w:p>
-    <w:bookmarkEnd w:id="27"/>
+        <w:t xml:space="preserve">4. References</w:t>
+      </w:r>
+    </w:p>
+    <w:bookmarkEnd w:id="66"/>
     <w:sectPr/>
   </w:body>
 </w:document>

</xml_diff>

<commit_message>
Work done by Fri Jul  1 16:13:56 PDT 2022
</commit_message>
<xml_diff>
--- a/docs/article.docx
+++ b/docs/article.docx
@@ -245,7 +245,7 @@
         <w:t xml:space="preserve"> </w:t>
       </w:r>
       <w:r>
-        <w:t xml:space="preserve">Note that these are terms used by demographers. I don’t mean any personal judgment when using this classification. One of my favorite writers,</w:t>
+        <w:t xml:space="preserve">Note that Young, Old and Very Old are terms used by demographers. I don’t mean any personal judgment when using this classification. One of my favorite writers,</w:t>
       </w:r>
       <w:r>
         <w:t xml:space="preserve"> </w:t>
@@ -267,7 +267,7 @@
         <w:t xml:space="preserve"> </w:t>
       </w:r>
       <w:r>
-        <w:t xml:space="preserve">[@diamond84]</w:t>
+        <w:t xml:space="preserve">(Diamond 1997)</w:t>
       </w:r>
       <w:r>
         <w:t xml:space="preserve"> </w:t>
@@ -289,7 +289,7 @@
         <w:t xml:space="preserve"> </w:t>
       </w:r>
       <w:r>
-        <w:t xml:space="preserve">[@diamond13]</w:t>
+        <w:t xml:space="preserve">(Diamond 2011)</w:t>
       </w:r>
       <w:r>
         <w:t xml:space="preserve">, is currently 84-years old and I hope to have his</w:t>
@@ -936,7 +936,7 @@
     </w:p>
     <w:bookmarkEnd w:id="64"/>
     <w:bookmarkEnd w:id="65"/>
-    <w:bookmarkStart w:id="66" w:name="references"/>
+    <w:bookmarkStart w:id="69" w:name="references"/>
     <w:p>
       <w:pPr>
         <w:pStyle w:val="Heading1"/>
@@ -945,7 +945,55 @@
         <w:t xml:space="preserve">4. References</w:t>
       </w:r>
     </w:p>
+    <w:bookmarkStart w:id="68" w:name="refs"/>
+    <w:bookmarkStart w:id="66" w:name="ref-diamond97"/>
+    <w:p>
+      <w:pPr>
+        <w:pStyle w:val="Bibliography"/>
+      </w:pPr>
+      <w:r>
+        <w:t xml:space="preserve">Diamond, Jared. 1997.</w:t>
+      </w:r>
+      <w:r>
+        <w:t xml:space="preserve"> </w:t>
+      </w:r>
+      <w:r>
+        <w:rPr>
+          <w:iCs/>
+          <w:i/>
+        </w:rPr>
+        <w:t xml:space="preserve">Guns, Germs, and Steel</w:t>
+      </w:r>
+      <w:r>
+        <w:t xml:space="preserve">. WW Norton Publishing.</w:t>
+      </w:r>
+    </w:p>
     <w:bookmarkEnd w:id="66"/>
+    <w:bookmarkStart w:id="67" w:name="ref-diamond11"/>
+    <w:p>
+      <w:pPr>
+        <w:pStyle w:val="Bibliography"/>
+      </w:pPr>
+      <w:r>
+        <w:t xml:space="preserve">———. 2011.</w:t>
+      </w:r>
+      <w:r>
+        <w:t xml:space="preserve"> </w:t>
+      </w:r>
+      <w:r>
+        <w:rPr>
+          <w:iCs/>
+          <w:i/>
+        </w:rPr>
+        <w:t xml:space="preserve">Collapse: How Societies Choose to Fail or Succeed: Revised Edition</w:t>
+      </w:r>
+      <w:r>
+        <w:t xml:space="preserve">. Penguin.</w:t>
+      </w:r>
+    </w:p>
+    <w:bookmarkEnd w:id="67"/>
+    <w:bookmarkEnd w:id="68"/>
+    <w:bookmarkEnd w:id="69"/>
     <w:sectPr/>
   </w:body>
 </w:document>

</xml_diff>

<commit_message>
Work done by Fri Jul  1 16:24:31 PDT 2022
</commit_message>
<xml_diff>
--- a/docs/article.docx
+++ b/docs/article.docx
@@ -114,7 +114,7 @@
       </w:r>
     </w:p>
     <w:bookmarkEnd w:id="21"/>
-    <w:bookmarkStart w:id="22" w:name="population-changes"/>
+    <w:bookmarkStart w:id="64" w:name="population-changes"/>
     <w:p>
       <w:pPr>
         <w:pStyle w:val="Heading1"/>
@@ -301,23 +301,13 @@
         <w:t xml:space="preserve">disposition at that age.</w:t>
       </w:r>
     </w:p>
-    <w:bookmarkEnd w:id="22"/>
-    <w:bookmarkStart w:id="65" w:name="code"/>
-    <w:p>
-      <w:pPr>
-        <w:pStyle w:val="Heading1"/>
-      </w:pPr>
-      <w:r>
-        <w:t xml:space="preserve">3. Code</w:t>
-      </w:r>
-    </w:p>
-    <w:bookmarkStart w:id="29" w:name="age-and-population-pyramids-for-belgium"/>
+    <w:bookmarkStart w:id="28" w:name="age-and-population-pyramids-for-belgium"/>
     <w:p>
       <w:pPr>
         <w:pStyle w:val="Heading2"/>
       </w:pPr>
       <w:r>
-        <w:t xml:space="preserve">3.1 Age and Population Pyramids for Belgium</w:t>
+        <w:t xml:space="preserve">2.1 Age and Population Pyramids for Belgium</w:t>
       </w:r>
     </w:p>
     <w:p>
@@ -329,18 +319,18 @@
           <wp:inline>
             <wp:extent cx="5029200" cy="3403600"/>
             <wp:effectExtent b="0" l="0" r="0" t="0"/>
-            <wp:docPr descr="" title="" id="24" name="Picture"/>
+            <wp:docPr descr="" title="" id="23" name="Picture"/>
             <a:graphic>
               <a:graphicData uri="http://schemas.openxmlformats.org/drawingml/2006/picture">
                 <pic:pic>
                   <pic:nvPicPr>
-                    <pic:cNvPr descr="article_files/figure-docx/cell-5-output-4.png" id="25" name="Picture"/>
+                    <pic:cNvPr descr="article_files/figure-docx/cell-5-output-4.png" id="24" name="Picture"/>
                     <pic:cNvPicPr>
                       <a:picLocks noChangeArrowheads="1" noChangeAspect="1"/>
                     </pic:cNvPicPr>
                   </pic:nvPicPr>
                   <pic:blipFill>
-                    <a:blip r:embed="rId23"/>
+                    <a:blip r:embed="rId22"/>
                     <a:stretch>
                       <a:fillRect/>
                     </a:stretch>
@@ -376,18 +366,18 @@
           <wp:inline>
             <wp:extent cx="4813300" cy="3187700"/>
             <wp:effectExtent b="0" l="0" r="0" t="0"/>
-            <wp:docPr descr="" title="" id="27" name="Picture"/>
+            <wp:docPr descr="" title="" id="26" name="Picture"/>
             <a:graphic>
               <a:graphicData uri="http://schemas.openxmlformats.org/drawingml/2006/picture">
                 <pic:pic>
                   <pic:nvPicPr>
-                    <pic:cNvPr descr="article_files/figure-docx/cell-5-output-7.png" id="28" name="Picture"/>
+                    <pic:cNvPr descr="article_files/figure-docx/cell-5-output-7.png" id="27" name="Picture"/>
                     <pic:cNvPicPr>
                       <a:picLocks noChangeArrowheads="1" noChangeAspect="1"/>
                     </pic:cNvPicPr>
                   </pic:nvPicPr>
                   <pic:blipFill>
-                    <a:blip r:embed="rId26"/>
+                    <a:blip r:embed="rId25"/>
                     <a:stretch>
                       <a:fillRect/>
                     </a:stretch>
@@ -414,14 +404,14 @@
         </w:drawing>
       </w:r>
     </w:p>
-    <w:bookmarkEnd w:id="29"/>
-    <w:bookmarkStart w:id="36" w:name="age-and-population-pyramids-for-china"/>
+    <w:bookmarkEnd w:id="28"/>
+    <w:bookmarkStart w:id="35" w:name="age-and-population-pyramids-for-china"/>
     <w:p>
       <w:pPr>
         <w:pStyle w:val="Heading2"/>
       </w:pPr>
       <w:r>
-        <w:t xml:space="preserve">3.2 Age and Population Pyramids for China</w:t>
+        <w:t xml:space="preserve">2.2 Age and Population Pyramids for China</w:t>
       </w:r>
     </w:p>
     <w:p>
@@ -433,18 +423,18 @@
           <wp:inline>
             <wp:extent cx="5029200" cy="3403600"/>
             <wp:effectExtent b="0" l="0" r="0" t="0"/>
-            <wp:docPr descr="" title="" id="31" name="Picture"/>
+            <wp:docPr descr="" title="" id="30" name="Picture"/>
             <a:graphic>
               <a:graphicData uri="http://schemas.openxmlformats.org/drawingml/2006/picture">
                 <pic:pic>
                   <pic:nvPicPr>
-                    <pic:cNvPr descr="article_files/figure-docx/cell-5-output-13.png" id="32" name="Picture"/>
+                    <pic:cNvPr descr="article_files/figure-docx/cell-5-output-13.png" id="31" name="Picture"/>
                     <pic:cNvPicPr>
                       <a:picLocks noChangeArrowheads="1" noChangeAspect="1"/>
                     </pic:cNvPicPr>
                   </pic:nvPicPr>
                   <pic:blipFill>
-                    <a:blip r:embed="rId30"/>
+                    <a:blip r:embed="rId29"/>
                     <a:stretch>
                       <a:fillRect/>
                     </a:stretch>
@@ -480,18 +470,18 @@
           <wp:inline>
             <wp:extent cx="4813300" cy="3187700"/>
             <wp:effectExtent b="0" l="0" r="0" t="0"/>
-            <wp:docPr descr="" title="" id="34" name="Picture"/>
+            <wp:docPr descr="" title="" id="33" name="Picture"/>
             <a:graphic>
               <a:graphicData uri="http://schemas.openxmlformats.org/drawingml/2006/picture">
                 <pic:pic>
                   <pic:nvPicPr>
-                    <pic:cNvPr descr="article_files/figure-docx/cell-5-output-16.png" id="35" name="Picture"/>
+                    <pic:cNvPr descr="article_files/figure-docx/cell-5-output-16.png" id="34" name="Picture"/>
                     <pic:cNvPicPr>
                       <a:picLocks noChangeArrowheads="1" noChangeAspect="1"/>
                     </pic:cNvPicPr>
                   </pic:nvPicPr>
                   <pic:blipFill>
-                    <a:blip r:embed="rId33"/>
+                    <a:blip r:embed="rId32"/>
                     <a:stretch>
                       <a:fillRect/>
                     </a:stretch>
@@ -518,14 +508,14 @@
         </w:drawing>
       </w:r>
     </w:p>
-    <w:bookmarkEnd w:id="36"/>
-    <w:bookmarkStart w:id="43" w:name="age-and-population-pyramids-for-brazil"/>
+    <w:bookmarkEnd w:id="35"/>
+    <w:bookmarkStart w:id="42" w:name="age-and-population-pyramids-for-brazil"/>
     <w:p>
       <w:pPr>
         <w:pStyle w:val="Heading2"/>
       </w:pPr>
       <w:r>
-        <w:t xml:space="preserve">3.3 Age and Population Pyramids for Brazil</w:t>
+        <w:t xml:space="preserve">2.3 Age and Population Pyramids for Brazil</w:t>
       </w:r>
     </w:p>
     <w:p>
@@ -537,18 +527,18 @@
           <wp:inline>
             <wp:extent cx="5029200" cy="3403600"/>
             <wp:effectExtent b="0" l="0" r="0" t="0"/>
-            <wp:docPr descr="" title="" id="38" name="Picture"/>
+            <wp:docPr descr="" title="" id="37" name="Picture"/>
             <a:graphic>
               <a:graphicData uri="http://schemas.openxmlformats.org/drawingml/2006/picture">
                 <pic:pic>
                   <pic:nvPicPr>
-                    <pic:cNvPr descr="article_files/figure-docx/cell-5-output-22.png" id="39" name="Picture"/>
+                    <pic:cNvPr descr="article_files/figure-docx/cell-5-output-22.png" id="38" name="Picture"/>
                     <pic:cNvPicPr>
                       <a:picLocks noChangeArrowheads="1" noChangeAspect="1"/>
                     </pic:cNvPicPr>
                   </pic:nvPicPr>
                   <pic:blipFill>
-                    <a:blip r:embed="rId37"/>
+                    <a:blip r:embed="rId36"/>
                     <a:stretch>
                       <a:fillRect/>
                     </a:stretch>
@@ -584,18 +574,18 @@
           <wp:inline>
             <wp:extent cx="4813300" cy="3187700"/>
             <wp:effectExtent b="0" l="0" r="0" t="0"/>
-            <wp:docPr descr="" title="" id="41" name="Picture"/>
+            <wp:docPr descr="" title="" id="40" name="Picture"/>
             <a:graphic>
               <a:graphicData uri="http://schemas.openxmlformats.org/drawingml/2006/picture">
                 <pic:pic>
                   <pic:nvPicPr>
-                    <pic:cNvPr descr="article_files/figure-docx/cell-5-output-25.png" id="42" name="Picture"/>
+                    <pic:cNvPr descr="article_files/figure-docx/cell-5-output-25.png" id="41" name="Picture"/>
                     <pic:cNvPicPr>
                       <a:picLocks noChangeArrowheads="1" noChangeAspect="1"/>
                     </pic:cNvPicPr>
                   </pic:nvPicPr>
                   <pic:blipFill>
-                    <a:blip r:embed="rId40"/>
+                    <a:blip r:embed="rId39"/>
                     <a:stretch>
                       <a:fillRect/>
                     </a:stretch>
@@ -622,14 +612,14 @@
         </w:drawing>
       </w:r>
     </w:p>
-    <w:bookmarkEnd w:id="43"/>
-    <w:bookmarkStart w:id="50" w:name="age-and-population-pyramids-for-india"/>
+    <w:bookmarkEnd w:id="42"/>
+    <w:bookmarkStart w:id="49" w:name="age-and-population-pyramids-for-india"/>
     <w:p>
       <w:pPr>
         <w:pStyle w:val="Heading2"/>
       </w:pPr>
       <w:r>
-        <w:t xml:space="preserve">3.4 Age and Population Pyramids for India</w:t>
+        <w:t xml:space="preserve">2.4 Age and Population Pyramids for India</w:t>
       </w:r>
     </w:p>
     <w:p>
@@ -641,18 +631,18 @@
           <wp:inline>
             <wp:extent cx="5029200" cy="3403600"/>
             <wp:effectExtent b="0" l="0" r="0" t="0"/>
-            <wp:docPr descr="" title="" id="45" name="Picture"/>
+            <wp:docPr descr="" title="" id="44" name="Picture"/>
             <a:graphic>
               <a:graphicData uri="http://schemas.openxmlformats.org/drawingml/2006/picture">
                 <pic:pic>
                   <pic:nvPicPr>
-                    <pic:cNvPr descr="article_files/figure-docx/cell-5-output-31.png" id="46" name="Picture"/>
+                    <pic:cNvPr descr="article_files/figure-docx/cell-5-output-31.png" id="45" name="Picture"/>
                     <pic:cNvPicPr>
                       <a:picLocks noChangeArrowheads="1" noChangeAspect="1"/>
                     </pic:cNvPicPr>
                   </pic:nvPicPr>
                   <pic:blipFill>
-                    <a:blip r:embed="rId44"/>
+                    <a:blip r:embed="rId43"/>
                     <a:stretch>
                       <a:fillRect/>
                     </a:stretch>
@@ -688,18 +678,18 @@
           <wp:inline>
             <wp:extent cx="4838700" cy="3187700"/>
             <wp:effectExtent b="0" l="0" r="0" t="0"/>
-            <wp:docPr descr="" title="" id="48" name="Picture"/>
+            <wp:docPr descr="" title="" id="47" name="Picture"/>
             <a:graphic>
               <a:graphicData uri="http://schemas.openxmlformats.org/drawingml/2006/picture">
                 <pic:pic>
                   <pic:nvPicPr>
-                    <pic:cNvPr descr="article_files/figure-docx/cell-5-output-34.png" id="49" name="Picture"/>
+                    <pic:cNvPr descr="article_files/figure-docx/cell-5-output-34.png" id="48" name="Picture"/>
                     <pic:cNvPicPr>
                       <a:picLocks noChangeArrowheads="1" noChangeAspect="1"/>
                     </pic:cNvPicPr>
                   </pic:nvPicPr>
                   <pic:blipFill>
-                    <a:blip r:embed="rId47"/>
+                    <a:blip r:embed="rId46"/>
                     <a:stretch>
                       <a:fillRect/>
                     </a:stretch>
@@ -726,14 +716,14 @@
         </w:drawing>
       </w:r>
     </w:p>
-    <w:bookmarkEnd w:id="50"/>
-    <w:bookmarkStart w:id="57" w:name="age-and-population-pyramids-for-japan"/>
+    <w:bookmarkEnd w:id="49"/>
+    <w:bookmarkStart w:id="56" w:name="age-and-population-pyramids-for-japan"/>
     <w:p>
       <w:pPr>
         <w:pStyle w:val="Heading2"/>
       </w:pPr>
       <w:r>
-        <w:t xml:space="preserve">3.5 Age and Population Pyramids for Japan</w:t>
+        <w:t xml:space="preserve">2.5 Age and Population Pyramids for Japan</w:t>
       </w:r>
     </w:p>
     <w:p>
@@ -745,18 +735,18 @@
           <wp:inline>
             <wp:extent cx="5029200" cy="3403600"/>
             <wp:effectExtent b="0" l="0" r="0" t="0"/>
-            <wp:docPr descr="" title="" id="52" name="Picture"/>
+            <wp:docPr descr="" title="" id="51" name="Picture"/>
             <a:graphic>
               <a:graphicData uri="http://schemas.openxmlformats.org/drawingml/2006/picture">
                 <pic:pic>
                   <pic:nvPicPr>
-                    <pic:cNvPr descr="article_files/figure-docx/cell-5-output-40.png" id="53" name="Picture"/>
+                    <pic:cNvPr descr="article_files/figure-docx/cell-5-output-40.png" id="52" name="Picture"/>
                     <pic:cNvPicPr>
                       <a:picLocks noChangeArrowheads="1" noChangeAspect="1"/>
                     </pic:cNvPicPr>
                   </pic:nvPicPr>
                   <pic:blipFill>
-                    <a:blip r:embed="rId51"/>
+                    <a:blip r:embed="rId50"/>
                     <a:stretch>
                       <a:fillRect/>
                     </a:stretch>
@@ -792,18 +782,18 @@
           <wp:inline>
             <wp:extent cx="4813300" cy="3187700"/>
             <wp:effectExtent b="0" l="0" r="0" t="0"/>
-            <wp:docPr descr="" title="" id="55" name="Picture"/>
+            <wp:docPr descr="" title="" id="54" name="Picture"/>
             <a:graphic>
               <a:graphicData uri="http://schemas.openxmlformats.org/drawingml/2006/picture">
                 <pic:pic>
                   <pic:nvPicPr>
-                    <pic:cNvPr descr="article_files/figure-docx/cell-5-output-43.png" id="56" name="Picture"/>
+                    <pic:cNvPr descr="article_files/figure-docx/cell-5-output-43.png" id="55" name="Picture"/>
                     <pic:cNvPicPr>
                       <a:picLocks noChangeArrowheads="1" noChangeAspect="1"/>
                     </pic:cNvPicPr>
                   </pic:nvPicPr>
                   <pic:blipFill>
-                    <a:blip r:embed="rId54"/>
+                    <a:blip r:embed="rId53"/>
                     <a:stretch>
                       <a:fillRect/>
                     </a:stretch>
@@ -830,14 +820,14 @@
         </w:drawing>
       </w:r>
     </w:p>
-    <w:bookmarkEnd w:id="57"/>
-    <w:bookmarkStart w:id="64" w:name="age-and-population-pyramids-for-nigeria"/>
+    <w:bookmarkEnd w:id="56"/>
+    <w:bookmarkStart w:id="63" w:name="age-and-population-pyramids-for-nigeria"/>
     <w:p>
       <w:pPr>
         <w:pStyle w:val="Heading2"/>
       </w:pPr>
       <w:r>
-        <w:t xml:space="preserve">3.6 Age and Population Pyramids for Nigeria</w:t>
+        <w:t xml:space="preserve">2.6 Age and Population Pyramids for Nigeria</w:t>
       </w:r>
     </w:p>
     <w:p>
@@ -849,18 +839,18 @@
           <wp:inline>
             <wp:extent cx="5029200" cy="3403600"/>
             <wp:effectExtent b="0" l="0" r="0" t="0"/>
-            <wp:docPr descr="" title="" id="59" name="Picture"/>
+            <wp:docPr descr="" title="" id="58" name="Picture"/>
             <a:graphic>
               <a:graphicData uri="http://schemas.openxmlformats.org/drawingml/2006/picture">
                 <pic:pic>
                   <pic:nvPicPr>
-                    <pic:cNvPr descr="article_files/figure-docx/cell-5-output-49.png" id="60" name="Picture"/>
+                    <pic:cNvPr descr="article_files/figure-docx/cell-5-output-49.png" id="59" name="Picture"/>
                     <pic:cNvPicPr>
                       <a:picLocks noChangeArrowheads="1" noChangeAspect="1"/>
                     </pic:cNvPicPr>
                   </pic:nvPicPr>
                   <pic:blipFill>
-                    <a:blip r:embed="rId58"/>
+                    <a:blip r:embed="rId57"/>
                     <a:stretch>
                       <a:fillRect/>
                     </a:stretch>
@@ -896,18 +886,18 @@
           <wp:inline>
             <wp:extent cx="4965700" cy="3187700"/>
             <wp:effectExtent b="0" l="0" r="0" t="0"/>
-            <wp:docPr descr="" title="" id="62" name="Picture"/>
+            <wp:docPr descr="" title="" id="61" name="Picture"/>
             <a:graphic>
               <a:graphicData uri="http://schemas.openxmlformats.org/drawingml/2006/picture">
                 <pic:pic>
                   <pic:nvPicPr>
-                    <pic:cNvPr descr="article_files/figure-docx/cell-5-output-52.png" id="63" name="Picture"/>
+                    <pic:cNvPr descr="article_files/figure-docx/cell-5-output-52.png" id="62" name="Picture"/>
                     <pic:cNvPicPr>
                       <a:picLocks noChangeArrowheads="1" noChangeAspect="1"/>
                     </pic:cNvPicPr>
                   </pic:nvPicPr>
                   <pic:blipFill>
-                    <a:blip r:embed="rId61"/>
+                    <a:blip r:embed="rId60"/>
                     <a:stretch>
                       <a:fillRect/>
                     </a:stretch>
@@ -934,19 +924,19 @@
         </w:drawing>
       </w:r>
     </w:p>
+    <w:bookmarkEnd w:id="63"/>
     <w:bookmarkEnd w:id="64"/>
-    <w:bookmarkEnd w:id="65"/>
-    <w:bookmarkStart w:id="69" w:name="references"/>
+    <w:bookmarkStart w:id="68" w:name="references"/>
     <w:p>
       <w:pPr>
         <w:pStyle w:val="Heading1"/>
       </w:pPr>
       <w:r>
-        <w:t xml:space="preserve">4. References</w:t>
-      </w:r>
-    </w:p>
-    <w:bookmarkStart w:id="68" w:name="refs"/>
-    <w:bookmarkStart w:id="66" w:name="ref-diamond97"/>
+        <w:t xml:space="preserve">3. References</w:t>
+      </w:r>
+    </w:p>
+    <w:bookmarkStart w:id="67" w:name="refs"/>
+    <w:bookmarkStart w:id="65" w:name="ref-diamond97"/>
     <w:p>
       <w:pPr>
         <w:pStyle w:val="Bibliography"/>
@@ -968,8 +958,8 @@
         <w:t xml:space="preserve">. WW Norton Publishing.</w:t>
       </w:r>
     </w:p>
-    <w:bookmarkEnd w:id="66"/>
-    <w:bookmarkStart w:id="67" w:name="ref-diamond11"/>
+    <w:bookmarkEnd w:id="65"/>
+    <w:bookmarkStart w:id="66" w:name="ref-diamond11"/>
     <w:p>
       <w:pPr>
         <w:pStyle w:val="Bibliography"/>
@@ -991,9 +981,9 @@
         <w:t xml:space="preserve">. Penguin.</w:t>
       </w:r>
     </w:p>
+    <w:bookmarkEnd w:id="66"/>
     <w:bookmarkEnd w:id="67"/>
     <w:bookmarkEnd w:id="68"/>
-    <w:bookmarkEnd w:id="69"/>
     <w:sectPr/>
   </w:body>
 </w:document>

</xml_diff>

<commit_message>
Work done by Fri Jul  1 17:08:43 PDT 2022
</commit_message>
<xml_diff>
--- a/docs/article.docx
+++ b/docs/article.docx
@@ -264,10 +264,10 @@
         <w:t xml:space="preserve">Guns, Germs and Steel</w:t>
       </w:r>
       <w:r>
-        <w:t xml:space="preserve"> </w:t>
-      </w:r>
-      <w:r>
-        <w:t xml:space="preserve">(Diamond 1997)</w:t>
+        <w:rPr>
+          <w:vertAlign w:val="superscript"/>
+        </w:rPr>
+        <w:t xml:space="preserve">1</w:t>
       </w:r>
       <w:r>
         <w:t xml:space="preserve"> </w:t>
@@ -286,10 +286,10 @@
         <w:t xml:space="preserve">Collapse</w:t>
       </w:r>
       <w:r>
-        <w:t xml:space="preserve"> </w:t>
-      </w:r>
-      <w:r>
-        <w:t xml:space="preserve">(Diamond 2011)</w:t>
+        <w:rPr>
+          <w:vertAlign w:val="superscript"/>
+        </w:rPr>
+        <w:t xml:space="preserve">2</w:t>
       </w:r>
       <w:r>
         <w:t xml:space="preserve">, is currently 84-years old and I hope to have his</w:t>
@@ -942,7 +942,16 @@
         <w:pStyle w:val="Bibliography"/>
       </w:pPr>
       <w:r>
-        <w:t xml:space="preserve">Diamond, Jared. 1997.</w:t>
+        <w:t xml:space="preserve">1.</w:t>
+      </w:r>
+      <w:r>
+        <w:t xml:space="preserve"> </w:t>
+      </w:r>
+      <w:r>
+        <w:t xml:space="preserve">	</w:t>
+      </w:r>
+      <w:r>
+        <w:t xml:space="preserve">Diamond, J.</w:t>
       </w:r>
       <w:r>
         <w:t xml:space="preserve"> </w:t>
@@ -952,10 +961,10 @@
           <w:iCs/>
           <w:i/>
         </w:rPr>
-        <w:t xml:space="preserve">Guns, Germs, and Steel</w:t>
-      </w:r>
-      <w:r>
-        <w:t xml:space="preserve">. WW Norton Publishing.</w:t>
+        <w:t xml:space="preserve">Guns, germs, and steel</w:t>
+      </w:r>
+      <w:r>
+        <w:t xml:space="preserve">. (WW Norton Publishing, 1997).</w:t>
       </w:r>
     </w:p>
     <w:bookmarkEnd w:id="65"/>
@@ -965,7 +974,16 @@
         <w:pStyle w:val="Bibliography"/>
       </w:pPr>
       <w:r>
-        <w:t xml:space="preserve">———. 2011.</w:t>
+        <w:t xml:space="preserve">2.</w:t>
+      </w:r>
+      <w:r>
+        <w:t xml:space="preserve"> </w:t>
+      </w:r>
+      <w:r>
+        <w:t xml:space="preserve">	</w:t>
+      </w:r>
+      <w:r>
+        <w:t xml:space="preserve">Diamond, J.</w:t>
       </w:r>
       <w:r>
         <w:t xml:space="preserve"> </w:t>
@@ -975,10 +993,10 @@
           <w:iCs/>
           <w:i/>
         </w:rPr>
-        <w:t xml:space="preserve">Collapse: How Societies Choose to Fail or Succeed: Revised Edition</w:t>
-      </w:r>
-      <w:r>
-        <w:t xml:space="preserve">. Penguin.</w:t>
+        <w:t xml:space="preserve">Collapse: How societies choose to fail or succeed: Revised edition</w:t>
+      </w:r>
+      <w:r>
+        <w:t xml:space="preserve">. (Penguin, 2011).</w:t>
       </w:r>
     </w:p>
     <w:bookmarkEnd w:id="66"/>

</xml_diff>

<commit_message>
Work done by Fri Jul  1 17:22:00 PDT 2022
</commit_message>
<xml_diff>
--- a/docs/article.docx
+++ b/docs/article.docx
@@ -922,6 +922,11 @@
             </a:graphic>
           </wp:inline>
         </w:drawing>
+      </w:r>
+    </w:p>
+    <w:p>
+      <w:r>
+        <w:br w:type="page"/>
       </w:r>
     </w:p>
     <w:bookmarkEnd w:id="63"/>

</xml_diff>

<commit_message>
Work done by Mon Jul  4 10:06:48 PDT 2022
</commit_message>
<xml_diff>
--- a/docs/article.docx
+++ b/docs/article.docx
@@ -114,7 +114,7 @@
       </w:r>
     </w:p>
     <w:bookmarkEnd w:id="21"/>
-    <w:bookmarkStart w:id="64" w:name="population-changes"/>
+    <w:bookmarkStart w:id="27" w:name="population-changes"/>
     <w:p>
       <w:pPr>
         <w:pStyle w:val="Heading1"/>
@@ -136,18 +136,158 @@
         <w:pStyle w:val="BodyText"/>
       </w:pPr>
       <w:r>
+        <w:t xml:space="preserve">This has been markedly the case in Asia. Although Japan is frequently remembered as a country with low fertility rates, several other countries now have a fertility rate at or below Japan’s levels, even China, as shown in</w:t>
+      </w:r>
+      <w:r>
+        <w:t xml:space="preserve"> </w:t>
+      </w:r>
+      <w:hyperlink w:anchor="fig-fertility">
+        <w:r>
+          <w:rPr>
+            <w:rStyle w:val="Hyperlink"/>
+          </w:rPr>
+          <w:t xml:space="preserve">Figure 1</w:t>
+        </w:r>
+      </w:hyperlink>
+      <w:r>
+        <w:t xml:space="preserve">.</w:t>
+      </w:r>
+    </w:p>
+    <w:tbl>
+      <w:tblPr>
+        <w:tblStyle w:val="Table"/>
+        <w:tblW w:type="pct" w:w="5000"/>
+        <w:tblLook w:firstRow="0" w:lastRow="0" w:firstColumn="0" w:lastColumn="0" w:noHBand="0" w:noVBand="0" w:val="0000"/>
+      </w:tblPr>
+      <w:tblGrid>
+        <w:gridCol w:w="7920"/>
+      </w:tblGrid>
+      <w:tr>
+        <w:tc>
+          <w:tcPr/>
+          <w:bookmarkStart w:id="25" w:name="fig-fertility"/>
+          <w:p>
+            <w:pPr>
+              <w:pStyle w:val="Figure"/>
+              <w:jc w:val="center"/>
+            </w:pPr>
+            <w:r>
+              <w:drawing>
+                <wp:inline>
+                  <wp:extent cx="3018159" cy="3267541"/>
+                  <wp:effectExtent b="0" l="0" r="0" t="0"/>
+                  <wp:docPr descr="" title="" id="23" name="Picture"/>
+                  <a:graphic>
+                    <a:graphicData uri="http://schemas.openxmlformats.org/drawingml/2006/picture">
+                      <pic:pic>
+                        <pic:nvPicPr>
+                          <pic:cNvPr descr="images/asia-fertility.png" id="24" name="Picture"/>
+                          <pic:cNvPicPr>
+                            <a:picLocks noChangeArrowheads="1" noChangeAspect="1"/>
+                          </pic:cNvPicPr>
+                        </pic:nvPicPr>
+                        <pic:blipFill>
+                          <a:blip r:embed="rId22"/>
+                          <a:stretch>
+                            <a:fillRect/>
+                          </a:stretch>
+                        </pic:blipFill>
+                        <pic:spPr bwMode="auto">
+                          <a:xfrm>
+                            <a:off x="0" y="0"/>
+                            <a:ext cx="3018159" cy="3267541"/>
+                          </a:xfrm>
+                          <a:prstGeom prst="rect">
+                            <a:avLst/>
+                          </a:prstGeom>
+                          <a:noFill/>
+                          <a:ln w="9525">
+                            <a:noFill/>
+                            <a:headEnd/>
+                            <a:tailEnd/>
+                          </a:ln>
+                        </pic:spPr>
+                      </pic:pic>
+                    </a:graphicData>
+                  </a:graphic>
+                </wp:inline>
+              </w:drawing>
+            </w:r>
+          </w:p>
+          <w:p>
+            <w:pPr>
+              <w:jc w:val="center"/>
+            </w:pPr>
+            <w:pPr>
+              <w:jc w:val="start"/>
+              <w:spacing w:before="200"/>
+              <w:pStyle w:val="ImageCaption"/>
+            </w:pPr>
+            <w:r>
+              <w:t xml:space="preserve">Figure 1: Fertility rates in Asia</w:t>
+            </w:r>
+          </w:p>
+          <w:bookmarkEnd w:id="25"/>
+        </w:tc>
+      </w:tr>
+    </w:tbl>
+    <w:p>
+      <w:pPr>
+        <w:pStyle w:val="BodyText"/>
+      </w:pPr>
+      <w:r>
         <w:t xml:space="preserve">The outcome of these changes is that over the next few decades, the proportion of children and working adults will go down in many countries,</w:t>
       </w:r>
       <w:r>
         <w:t xml:space="preserve"> </w:t>
       </w:r>
       <w:r>
-        <w:t xml:space="preserve">and the proportion of older adults will increase.</w:t>
-      </w:r>
-    </w:p>
-    <w:p>
-      <w:pPr>
-        <w:pStyle w:val="BodyText"/>
+        <w:t xml:space="preserve">and the proportion of older adults will increase. This is detailed in</w:t>
+      </w:r>
+      <w:r>
+        <w:t xml:space="preserve"> </w:t>
+      </w:r>
+      <w:hyperlink w:anchor="sec-dependency-ratio">
+        <w:r>
+          <w:rPr>
+            <w:rStyle w:val="Hyperlink"/>
+          </w:rPr>
+          <w:t xml:space="preserve">Section 2.1</w:t>
+        </w:r>
+      </w:hyperlink>
+      <w:r>
+        <w:t xml:space="preserve"> </w:t>
+      </w:r>
+      <w:r>
+        <w:t xml:space="preserve">and the projected status for several countries is shown in</w:t>
+      </w:r>
+      <w:r>
+        <w:t xml:space="preserve"> </w:t>
+      </w:r>
+      <w:hyperlink w:anchor="sec-world-tour">
+        <w:r>
+          <w:rPr>
+            <w:rStyle w:val="Hyperlink"/>
+          </w:rPr>
+          <w:t xml:space="preserve">Section 3</w:t>
+        </w:r>
+      </w:hyperlink>
+      <w:r>
+        <w:t xml:space="preserve">.</w:t>
+      </w:r>
+    </w:p>
+    <w:bookmarkStart w:id="26" w:name="sec-dependency-ratio"/>
+    <w:p>
+      <w:pPr>
+        <w:pStyle w:val="Heading2"/>
+      </w:pPr>
+      <w:r>
+        <w:t xml:space="preserve">2.1 Dependency ratio</w:t>
+      </w:r>
+    </w:p>
+    <w:p>
+      <w:pPr>
+        <w:pStyle w:val="FirstParagraph"/>
       </w:pPr>
       <w:r>
         <w:t xml:space="preserve">Demographers use a metric called</w:t>
@@ -234,6 +374,17 @@
         </m:oMath>
       </m:oMathPara>
     </w:p>
+    <w:bookmarkEnd w:id="26"/>
+    <w:bookmarkEnd w:id="27"/>
+    <w:bookmarkStart w:id="70" w:name="sec-world-tour"/>
+    <w:p>
+      <w:pPr>
+        <w:pStyle w:val="Heading1"/>
+      </w:pPr>
+      <w:r>
+        <w:t xml:space="preserve">3. World tour</w:t>
+      </w:r>
+    </w:p>
     <w:p>
       <w:pPr>
         <w:pStyle w:val="FirstParagraph"/>
@@ -245,7 +396,63 @@
         <w:t xml:space="preserve"> </w:t>
       </w:r>
       <w:r>
-        <w:t xml:space="preserve">Note that Young, Old and Very Old are terms used by demographers. I don’t mean any personal judgment when using this classification. One of my favorite writers,</w:t>
+        <w:t xml:space="preserve">Note that Young, Old and Very Old are terms used by demographers.</w:t>
+      </w:r>
+    </w:p>
+    <w:p>
+      <w:pPr>
+        <w:pStyle w:val="BodyText"/>
+      </w:pPr>
+      <w:r>
+        <w:t xml:space="preserve">I don’t mean any personal judgment when using this classification of</w:t>
+      </w:r>
+      <w:r>
+        <w:t xml:space="preserve"> </w:t>
+      </w:r>
+      <w:r>
+        <w:t xml:space="preserve">“</w:t>
+      </w:r>
+      <w:r>
+        <w:t xml:space="preserve">young</w:t>
+      </w:r>
+      <w:r>
+        <w:t xml:space="preserve">”</w:t>
+      </w:r>
+      <w:r>
+        <w:t xml:space="preserve">,</w:t>
+      </w:r>
+      <w:r>
+        <w:t xml:space="preserve"> </w:t>
+      </w:r>
+      <w:r>
+        <w:t xml:space="preserve">“</w:t>
+      </w:r>
+      <w:r>
+        <w:t xml:space="preserve">old</w:t>
+      </w:r>
+      <w:r>
+        <w:t xml:space="preserve">”</w:t>
+      </w:r>
+      <w:r>
+        <w:t xml:space="preserve"> </w:t>
+      </w:r>
+      <w:r>
+        <w:t xml:space="preserve">and</w:t>
+      </w:r>
+      <w:r>
+        <w:t xml:space="preserve"> </w:t>
+      </w:r>
+      <w:r>
+        <w:t xml:space="preserve">“</w:t>
+      </w:r>
+      <w:r>
+        <w:t xml:space="preserve">very old</w:t>
+      </w:r>
+      <w:r>
+        <w:t xml:space="preserve">”</w:t>
+      </w:r>
+      <w:r>
+        <w:t xml:space="preserve">. One of my favorite writers,</w:t>
       </w:r>
       <w:r>
         <w:t xml:space="preserve"> </w:t>
@@ -301,13 +508,13 @@
         <w:t xml:space="preserve">disposition at that age.</w:t>
       </w:r>
     </w:p>
-    <w:bookmarkStart w:id="28" w:name="age-and-population-pyramids-for-belgium"/>
+    <w:bookmarkStart w:id="34" w:name="age-and-population-pyramids-for-belgium"/>
     <w:p>
       <w:pPr>
         <w:pStyle w:val="Heading2"/>
       </w:pPr>
       <w:r>
-        <w:t xml:space="preserve">2.1 Age and Population Pyramids for Belgium</w:t>
+        <w:t xml:space="preserve">3.1 Age and Population Pyramids for Belgium</w:t>
       </w:r>
     </w:p>
     <w:p>
@@ -319,18 +526,18 @@
           <wp:inline>
             <wp:extent cx="5029200" cy="3403600"/>
             <wp:effectExtent b="0" l="0" r="0" t="0"/>
-            <wp:docPr descr="" title="" id="23" name="Picture"/>
+            <wp:docPr descr="" title="" id="29" name="Picture"/>
             <a:graphic>
               <a:graphicData uri="http://schemas.openxmlformats.org/drawingml/2006/picture">
                 <pic:pic>
                   <pic:nvPicPr>
-                    <pic:cNvPr descr="article_files/figure-docx/cell-5-output-4.png" id="24" name="Picture"/>
+                    <pic:cNvPr descr="article_files/figure-docx/cell-5-output-4.png" id="30" name="Picture"/>
                     <pic:cNvPicPr>
                       <a:picLocks noChangeArrowheads="1" noChangeAspect="1"/>
                     </pic:cNvPicPr>
                   </pic:nvPicPr>
                   <pic:blipFill>
-                    <a:blip r:embed="rId22"/>
+                    <a:blip r:embed="rId28"/>
                     <a:stretch>
                       <a:fillRect/>
                     </a:stretch>
@@ -366,18 +573,18 @@
           <wp:inline>
             <wp:extent cx="4813300" cy="3187700"/>
             <wp:effectExtent b="0" l="0" r="0" t="0"/>
-            <wp:docPr descr="" title="" id="26" name="Picture"/>
+            <wp:docPr descr="" title="" id="32" name="Picture"/>
             <a:graphic>
               <a:graphicData uri="http://schemas.openxmlformats.org/drawingml/2006/picture">
                 <pic:pic>
                   <pic:nvPicPr>
-                    <pic:cNvPr descr="article_files/figure-docx/cell-5-output-7.png" id="27" name="Picture"/>
+                    <pic:cNvPr descr="article_files/figure-docx/cell-5-output-7.png" id="33" name="Picture"/>
                     <pic:cNvPicPr>
                       <a:picLocks noChangeArrowheads="1" noChangeAspect="1"/>
                     </pic:cNvPicPr>
                   </pic:nvPicPr>
                   <pic:blipFill>
-                    <a:blip r:embed="rId25"/>
+                    <a:blip r:embed="rId31"/>
                     <a:stretch>
                       <a:fillRect/>
                     </a:stretch>
@@ -404,14 +611,14 @@
         </w:drawing>
       </w:r>
     </w:p>
-    <w:bookmarkEnd w:id="28"/>
-    <w:bookmarkStart w:id="35" w:name="age-and-population-pyramids-for-china"/>
+    <w:bookmarkEnd w:id="34"/>
+    <w:bookmarkStart w:id="41" w:name="age-and-population-pyramids-for-china"/>
     <w:p>
       <w:pPr>
         <w:pStyle w:val="Heading2"/>
       </w:pPr>
       <w:r>
-        <w:t xml:space="preserve">2.2 Age and Population Pyramids for China</w:t>
+        <w:t xml:space="preserve">3.2 Age and Population Pyramids for China</w:t>
       </w:r>
     </w:p>
     <w:p>
@@ -423,18 +630,18 @@
           <wp:inline>
             <wp:extent cx="5029200" cy="3403600"/>
             <wp:effectExtent b="0" l="0" r="0" t="0"/>
-            <wp:docPr descr="" title="" id="30" name="Picture"/>
+            <wp:docPr descr="" title="" id="36" name="Picture"/>
             <a:graphic>
               <a:graphicData uri="http://schemas.openxmlformats.org/drawingml/2006/picture">
                 <pic:pic>
                   <pic:nvPicPr>
-                    <pic:cNvPr descr="article_files/figure-docx/cell-5-output-13.png" id="31" name="Picture"/>
+                    <pic:cNvPr descr="article_files/figure-docx/cell-5-output-13.png" id="37" name="Picture"/>
                     <pic:cNvPicPr>
                       <a:picLocks noChangeArrowheads="1" noChangeAspect="1"/>
                     </pic:cNvPicPr>
                   </pic:nvPicPr>
                   <pic:blipFill>
-                    <a:blip r:embed="rId29"/>
+                    <a:blip r:embed="rId35"/>
                     <a:stretch>
                       <a:fillRect/>
                     </a:stretch>
@@ -470,18 +677,18 @@
           <wp:inline>
             <wp:extent cx="4813300" cy="3187700"/>
             <wp:effectExtent b="0" l="0" r="0" t="0"/>
-            <wp:docPr descr="" title="" id="33" name="Picture"/>
+            <wp:docPr descr="" title="" id="39" name="Picture"/>
             <a:graphic>
               <a:graphicData uri="http://schemas.openxmlformats.org/drawingml/2006/picture">
                 <pic:pic>
                   <pic:nvPicPr>
-                    <pic:cNvPr descr="article_files/figure-docx/cell-5-output-16.png" id="34" name="Picture"/>
+                    <pic:cNvPr descr="article_files/figure-docx/cell-5-output-16.png" id="40" name="Picture"/>
                     <pic:cNvPicPr>
                       <a:picLocks noChangeArrowheads="1" noChangeAspect="1"/>
                     </pic:cNvPicPr>
                   </pic:nvPicPr>
                   <pic:blipFill>
-                    <a:blip r:embed="rId32"/>
+                    <a:blip r:embed="rId38"/>
                     <a:stretch>
                       <a:fillRect/>
                     </a:stretch>
@@ -508,14 +715,14 @@
         </w:drawing>
       </w:r>
     </w:p>
-    <w:bookmarkEnd w:id="35"/>
-    <w:bookmarkStart w:id="42" w:name="age-and-population-pyramids-for-brazil"/>
+    <w:bookmarkEnd w:id="41"/>
+    <w:bookmarkStart w:id="48" w:name="age-and-population-pyramids-for-brazil"/>
     <w:p>
       <w:pPr>
         <w:pStyle w:val="Heading2"/>
       </w:pPr>
       <w:r>
-        <w:t xml:space="preserve">2.3 Age and Population Pyramids for Brazil</w:t>
+        <w:t xml:space="preserve">3.3 Age and Population Pyramids for Brazil</w:t>
       </w:r>
     </w:p>
     <w:p>
@@ -527,18 +734,18 @@
           <wp:inline>
             <wp:extent cx="5029200" cy="3403600"/>
             <wp:effectExtent b="0" l="0" r="0" t="0"/>
-            <wp:docPr descr="" title="" id="37" name="Picture"/>
+            <wp:docPr descr="" title="" id="43" name="Picture"/>
             <a:graphic>
               <a:graphicData uri="http://schemas.openxmlformats.org/drawingml/2006/picture">
                 <pic:pic>
                   <pic:nvPicPr>
-                    <pic:cNvPr descr="article_files/figure-docx/cell-5-output-22.png" id="38" name="Picture"/>
+                    <pic:cNvPr descr="article_files/figure-docx/cell-5-output-22.png" id="44" name="Picture"/>
                     <pic:cNvPicPr>
                       <a:picLocks noChangeArrowheads="1" noChangeAspect="1"/>
                     </pic:cNvPicPr>
                   </pic:nvPicPr>
                   <pic:blipFill>
-                    <a:blip r:embed="rId36"/>
+                    <a:blip r:embed="rId42"/>
                     <a:stretch>
                       <a:fillRect/>
                     </a:stretch>
@@ -574,18 +781,18 @@
           <wp:inline>
             <wp:extent cx="4813300" cy="3187700"/>
             <wp:effectExtent b="0" l="0" r="0" t="0"/>
-            <wp:docPr descr="" title="" id="40" name="Picture"/>
+            <wp:docPr descr="" title="" id="46" name="Picture"/>
             <a:graphic>
               <a:graphicData uri="http://schemas.openxmlformats.org/drawingml/2006/picture">
                 <pic:pic>
                   <pic:nvPicPr>
-                    <pic:cNvPr descr="article_files/figure-docx/cell-5-output-25.png" id="41" name="Picture"/>
+                    <pic:cNvPr descr="article_files/figure-docx/cell-5-output-25.png" id="47" name="Picture"/>
                     <pic:cNvPicPr>
                       <a:picLocks noChangeArrowheads="1" noChangeAspect="1"/>
                     </pic:cNvPicPr>
                   </pic:nvPicPr>
                   <pic:blipFill>
-                    <a:blip r:embed="rId39"/>
+                    <a:blip r:embed="rId45"/>
                     <a:stretch>
                       <a:fillRect/>
                     </a:stretch>
@@ -612,14 +819,14 @@
         </w:drawing>
       </w:r>
     </w:p>
-    <w:bookmarkEnd w:id="42"/>
-    <w:bookmarkStart w:id="49" w:name="age-and-population-pyramids-for-india"/>
+    <w:bookmarkEnd w:id="48"/>
+    <w:bookmarkStart w:id="55" w:name="age-and-population-pyramids-for-india"/>
     <w:p>
       <w:pPr>
         <w:pStyle w:val="Heading2"/>
       </w:pPr>
       <w:r>
-        <w:t xml:space="preserve">2.4 Age and Population Pyramids for India</w:t>
+        <w:t xml:space="preserve">3.4 Age and Population Pyramids for India</w:t>
       </w:r>
     </w:p>
     <w:p>
@@ -631,18 +838,18 @@
           <wp:inline>
             <wp:extent cx="5029200" cy="3403600"/>
             <wp:effectExtent b="0" l="0" r="0" t="0"/>
-            <wp:docPr descr="" title="" id="44" name="Picture"/>
+            <wp:docPr descr="" title="" id="50" name="Picture"/>
             <a:graphic>
               <a:graphicData uri="http://schemas.openxmlformats.org/drawingml/2006/picture">
                 <pic:pic>
                   <pic:nvPicPr>
-                    <pic:cNvPr descr="article_files/figure-docx/cell-5-output-31.png" id="45" name="Picture"/>
+                    <pic:cNvPr descr="article_files/figure-docx/cell-5-output-31.png" id="51" name="Picture"/>
                     <pic:cNvPicPr>
                       <a:picLocks noChangeArrowheads="1" noChangeAspect="1"/>
                     </pic:cNvPicPr>
                   </pic:nvPicPr>
                   <pic:blipFill>
-                    <a:blip r:embed="rId43"/>
+                    <a:blip r:embed="rId49"/>
                     <a:stretch>
                       <a:fillRect/>
                     </a:stretch>
@@ -678,18 +885,18 @@
           <wp:inline>
             <wp:extent cx="4838700" cy="3187700"/>
             <wp:effectExtent b="0" l="0" r="0" t="0"/>
-            <wp:docPr descr="" title="" id="47" name="Picture"/>
+            <wp:docPr descr="" title="" id="53" name="Picture"/>
             <a:graphic>
               <a:graphicData uri="http://schemas.openxmlformats.org/drawingml/2006/picture">
                 <pic:pic>
                   <pic:nvPicPr>
-                    <pic:cNvPr descr="article_files/figure-docx/cell-5-output-34.png" id="48" name="Picture"/>
+                    <pic:cNvPr descr="article_files/figure-docx/cell-5-output-34.png" id="54" name="Picture"/>
                     <pic:cNvPicPr>
                       <a:picLocks noChangeArrowheads="1" noChangeAspect="1"/>
                     </pic:cNvPicPr>
                   </pic:nvPicPr>
                   <pic:blipFill>
-                    <a:blip r:embed="rId46"/>
+                    <a:blip r:embed="rId52"/>
                     <a:stretch>
                       <a:fillRect/>
                     </a:stretch>
@@ -716,14 +923,14 @@
         </w:drawing>
       </w:r>
     </w:p>
-    <w:bookmarkEnd w:id="49"/>
-    <w:bookmarkStart w:id="56" w:name="age-and-population-pyramids-for-japan"/>
+    <w:bookmarkEnd w:id="55"/>
+    <w:bookmarkStart w:id="62" w:name="age-and-population-pyramids-for-japan"/>
     <w:p>
       <w:pPr>
         <w:pStyle w:val="Heading2"/>
       </w:pPr>
       <w:r>
-        <w:t xml:space="preserve">2.5 Age and Population Pyramids for Japan</w:t>
+        <w:t xml:space="preserve">3.5 Age and Population Pyramids for Japan</w:t>
       </w:r>
     </w:p>
     <w:p>
@@ -735,18 +942,18 @@
           <wp:inline>
             <wp:extent cx="5029200" cy="3403600"/>
             <wp:effectExtent b="0" l="0" r="0" t="0"/>
-            <wp:docPr descr="" title="" id="51" name="Picture"/>
+            <wp:docPr descr="" title="" id="57" name="Picture"/>
             <a:graphic>
               <a:graphicData uri="http://schemas.openxmlformats.org/drawingml/2006/picture">
                 <pic:pic>
                   <pic:nvPicPr>
-                    <pic:cNvPr descr="article_files/figure-docx/cell-5-output-40.png" id="52" name="Picture"/>
+                    <pic:cNvPr descr="article_files/figure-docx/cell-5-output-40.png" id="58" name="Picture"/>
                     <pic:cNvPicPr>
                       <a:picLocks noChangeArrowheads="1" noChangeAspect="1"/>
                     </pic:cNvPicPr>
                   </pic:nvPicPr>
                   <pic:blipFill>
-                    <a:blip r:embed="rId50"/>
+                    <a:blip r:embed="rId56"/>
                     <a:stretch>
                       <a:fillRect/>
                     </a:stretch>
@@ -782,18 +989,18 @@
           <wp:inline>
             <wp:extent cx="4813300" cy="3187700"/>
             <wp:effectExtent b="0" l="0" r="0" t="0"/>
-            <wp:docPr descr="" title="" id="54" name="Picture"/>
+            <wp:docPr descr="" title="" id="60" name="Picture"/>
             <a:graphic>
               <a:graphicData uri="http://schemas.openxmlformats.org/drawingml/2006/picture">
                 <pic:pic>
                   <pic:nvPicPr>
-                    <pic:cNvPr descr="article_files/figure-docx/cell-5-output-43.png" id="55" name="Picture"/>
+                    <pic:cNvPr descr="article_files/figure-docx/cell-5-output-43.png" id="61" name="Picture"/>
                     <pic:cNvPicPr>
                       <a:picLocks noChangeArrowheads="1" noChangeAspect="1"/>
                     </pic:cNvPicPr>
                   </pic:nvPicPr>
                   <pic:blipFill>
-                    <a:blip r:embed="rId53"/>
+                    <a:blip r:embed="rId59"/>
                     <a:stretch>
                       <a:fillRect/>
                     </a:stretch>
@@ -820,14 +1027,14 @@
         </w:drawing>
       </w:r>
     </w:p>
-    <w:bookmarkEnd w:id="56"/>
-    <w:bookmarkStart w:id="63" w:name="age-and-population-pyramids-for-nigeria"/>
+    <w:bookmarkEnd w:id="62"/>
+    <w:bookmarkStart w:id="69" w:name="age-and-population-pyramids-for-nigeria"/>
     <w:p>
       <w:pPr>
         <w:pStyle w:val="Heading2"/>
       </w:pPr>
       <w:r>
-        <w:t xml:space="preserve">2.6 Age and Population Pyramids for Nigeria</w:t>
+        <w:t xml:space="preserve">3.6 Age and Population Pyramids for Nigeria</w:t>
       </w:r>
     </w:p>
     <w:p>
@@ -839,18 +1046,18 @@
           <wp:inline>
             <wp:extent cx="5029200" cy="3403600"/>
             <wp:effectExtent b="0" l="0" r="0" t="0"/>
-            <wp:docPr descr="" title="" id="58" name="Picture"/>
+            <wp:docPr descr="" title="" id="64" name="Picture"/>
             <a:graphic>
               <a:graphicData uri="http://schemas.openxmlformats.org/drawingml/2006/picture">
                 <pic:pic>
                   <pic:nvPicPr>
-                    <pic:cNvPr descr="article_files/figure-docx/cell-5-output-49.png" id="59" name="Picture"/>
+                    <pic:cNvPr descr="article_files/figure-docx/cell-5-output-49.png" id="65" name="Picture"/>
                     <pic:cNvPicPr>
                       <a:picLocks noChangeArrowheads="1" noChangeAspect="1"/>
                     </pic:cNvPicPr>
                   </pic:nvPicPr>
                   <pic:blipFill>
-                    <a:blip r:embed="rId57"/>
+                    <a:blip r:embed="rId63"/>
                     <a:stretch>
                       <a:fillRect/>
                     </a:stretch>
@@ -886,18 +1093,18 @@
           <wp:inline>
             <wp:extent cx="4965700" cy="3187700"/>
             <wp:effectExtent b="0" l="0" r="0" t="0"/>
-            <wp:docPr descr="" title="" id="61" name="Picture"/>
+            <wp:docPr descr="" title="" id="67" name="Picture"/>
             <a:graphic>
               <a:graphicData uri="http://schemas.openxmlformats.org/drawingml/2006/picture">
                 <pic:pic>
                   <pic:nvPicPr>
-                    <pic:cNvPr descr="article_files/figure-docx/cell-5-output-52.png" id="62" name="Picture"/>
+                    <pic:cNvPr descr="article_files/figure-docx/cell-5-output-52.png" id="68" name="Picture"/>
                     <pic:cNvPicPr>
                       <a:picLocks noChangeArrowheads="1" noChangeAspect="1"/>
                     </pic:cNvPicPr>
                   </pic:nvPicPr>
                   <pic:blipFill>
-                    <a:blip r:embed="rId60"/>
+                    <a:blip r:embed="rId66"/>
                     <a:stretch>
                       <a:fillRect/>
                     </a:stretch>
@@ -929,19 +1136,19 @@
         <w:br w:type="page"/>
       </w:r>
     </w:p>
-    <w:bookmarkEnd w:id="63"/>
-    <w:bookmarkEnd w:id="64"/>
-    <w:bookmarkStart w:id="68" w:name="references"/>
+    <w:bookmarkEnd w:id="69"/>
+    <w:bookmarkEnd w:id="70"/>
+    <w:bookmarkStart w:id="74" w:name="references"/>
     <w:p>
       <w:pPr>
         <w:pStyle w:val="Heading1"/>
       </w:pPr>
       <w:r>
-        <w:t xml:space="preserve">3. References</w:t>
-      </w:r>
-    </w:p>
-    <w:bookmarkStart w:id="67" w:name="refs"/>
-    <w:bookmarkStart w:id="65" w:name="ref-diamond97"/>
+        <w:t xml:space="preserve">4. References</w:t>
+      </w:r>
+    </w:p>
+    <w:bookmarkStart w:id="73" w:name="refs"/>
+    <w:bookmarkStart w:id="71" w:name="ref-diamond97"/>
     <w:p>
       <w:pPr>
         <w:pStyle w:val="Bibliography"/>
@@ -972,8 +1179,8 @@
         <w:t xml:space="preserve">. (WW Norton Publishing, 1997).</w:t>
       </w:r>
     </w:p>
-    <w:bookmarkEnd w:id="65"/>
-    <w:bookmarkStart w:id="66" w:name="ref-diamond11"/>
+    <w:bookmarkEnd w:id="71"/>
+    <w:bookmarkStart w:id="72" w:name="ref-diamond11"/>
     <w:p>
       <w:pPr>
         <w:pStyle w:val="Bibliography"/>
@@ -1004,9 +1211,9 @@
         <w:t xml:space="preserve">. (Penguin, 2011).</w:t>
       </w:r>
     </w:p>
-    <w:bookmarkEnd w:id="66"/>
-    <w:bookmarkEnd w:id="67"/>
-    <w:bookmarkEnd w:id="68"/>
+    <w:bookmarkEnd w:id="72"/>
+    <w:bookmarkEnd w:id="73"/>
+    <w:bookmarkEnd w:id="74"/>
     <w:sectPr/>
   </w:body>
 </w:document>

</xml_diff>

<commit_message>
Work done by Mon Jul  4 10:08:25 PDT 2022
</commit_message>
<xml_diff>
--- a/docs/article.docx
+++ b/docs/article.docx
@@ -114,7 +114,7 @@
       </w:r>
     </w:p>
     <w:bookmarkEnd w:id="21"/>
-    <w:bookmarkStart w:id="27" w:name="population-changes"/>
+    <w:bookmarkStart w:id="28" w:name="population-changes"/>
     <w:p>
       <w:pPr>
         <w:pStyle w:val="Heading1"/>
@@ -276,7 +276,7 @@
         <w:t xml:space="preserve">.</w:t>
       </w:r>
     </w:p>
-    <w:bookmarkStart w:id="26" w:name="sec-dependency-ratio"/>
+    <w:bookmarkStart w:id="27" w:name="sec-dependency-ratio"/>
     <w:p>
       <w:pPr>
         <w:pStyle w:val="Heading2"/>
@@ -306,21 +306,25 @@
         <w:t xml:space="preserve"> </w:t>
       </w:r>
       <w:r>
-        <w:t xml:space="preserve">to evaluate how many non-working people are supported by 100 working people.</w:t>
+        <w:t xml:space="preserve">(</w:t>
+      </w:r>
+      <w:hyperlink w:anchor="eq-dep-ratio">
+        <w:r>
+          <w:rPr>
+            <w:rStyle w:val="Hyperlink"/>
+          </w:rPr>
+          <w:t xml:space="preserve">Equation 1</w:t>
+        </w:r>
+      </w:hyperlink>
+      <w:r>
+        <w:t xml:space="preserve">) to evaluate how many non-working people are supported by 100 working people.</w:t>
       </w:r>
     </w:p>
     <w:p>
       <w:pPr>
         <w:pStyle w:val="BodyText"/>
       </w:pPr>
-      <w:r>
-        <w:t xml:space="preserve">The formula for the dependency ratio is:</w:t>
-      </w:r>
-    </w:p>
-    <w:p>
-      <w:pPr>
-        <w:pStyle w:val="BodyText"/>
-      </w:pPr>
+      <w:bookmarkStart w:id="26" w:name="eq-dep-ratio"/>
       <m:oMathPara>
         <m:oMathParaPr>
           <m:jc m:val="center"/>
@@ -371,12 +375,29 @@
               </m:r>
             </m:den>
           </m:f>
+          <m:r>
+            <m:t>  </m:t>
+          </m:r>
+          <m:d>
+            <m:dPr>
+              <m:begChr m:val="("/>
+              <m:endChr m:val=")"/>
+              <m:sepChr m:val=""/>
+              <m:grow/>
+            </m:dPr>
+            <m:e>
+              <m:r>
+                <m:t>1</m:t>
+              </m:r>
+            </m:e>
+          </m:d>
         </m:oMath>
       </m:oMathPara>
-    </w:p>
-    <w:bookmarkEnd w:id="26"/>
+      <w:bookmarkEnd w:id="26"/>
+    </w:p>
     <w:bookmarkEnd w:id="27"/>
-    <w:bookmarkStart w:id="70" w:name="sec-world-tour"/>
+    <w:bookmarkEnd w:id="28"/>
+    <w:bookmarkStart w:id="71" w:name="sec-world-tour"/>
     <w:p>
       <w:pPr>
         <w:pStyle w:val="Heading1"/>
@@ -508,7 +529,7 @@
         <w:t xml:space="preserve">disposition at that age.</w:t>
       </w:r>
     </w:p>
-    <w:bookmarkStart w:id="34" w:name="age-and-population-pyramids-for-belgium"/>
+    <w:bookmarkStart w:id="35" w:name="age-and-population-pyramids-for-belgium"/>
     <w:p>
       <w:pPr>
         <w:pStyle w:val="Heading2"/>
@@ -526,18 +547,18 @@
           <wp:inline>
             <wp:extent cx="5029200" cy="3403600"/>
             <wp:effectExtent b="0" l="0" r="0" t="0"/>
-            <wp:docPr descr="" title="" id="29" name="Picture"/>
+            <wp:docPr descr="" title="" id="30" name="Picture"/>
             <a:graphic>
               <a:graphicData uri="http://schemas.openxmlformats.org/drawingml/2006/picture">
                 <pic:pic>
                   <pic:nvPicPr>
-                    <pic:cNvPr descr="article_files/figure-docx/cell-5-output-4.png" id="30" name="Picture"/>
+                    <pic:cNvPr descr="article_files/figure-docx/cell-5-output-4.png" id="31" name="Picture"/>
                     <pic:cNvPicPr>
                       <a:picLocks noChangeArrowheads="1" noChangeAspect="1"/>
                     </pic:cNvPicPr>
                   </pic:nvPicPr>
                   <pic:blipFill>
-                    <a:blip r:embed="rId28"/>
+                    <a:blip r:embed="rId29"/>
                     <a:stretch>
                       <a:fillRect/>
                     </a:stretch>
@@ -573,18 +594,18 @@
           <wp:inline>
             <wp:extent cx="4813300" cy="3187700"/>
             <wp:effectExtent b="0" l="0" r="0" t="0"/>
-            <wp:docPr descr="" title="" id="32" name="Picture"/>
+            <wp:docPr descr="" title="" id="33" name="Picture"/>
             <a:graphic>
               <a:graphicData uri="http://schemas.openxmlformats.org/drawingml/2006/picture">
                 <pic:pic>
                   <pic:nvPicPr>
-                    <pic:cNvPr descr="article_files/figure-docx/cell-5-output-7.png" id="33" name="Picture"/>
+                    <pic:cNvPr descr="article_files/figure-docx/cell-5-output-7.png" id="34" name="Picture"/>
                     <pic:cNvPicPr>
                       <a:picLocks noChangeArrowheads="1" noChangeAspect="1"/>
                     </pic:cNvPicPr>
                   </pic:nvPicPr>
                   <pic:blipFill>
-                    <a:blip r:embed="rId31"/>
+                    <a:blip r:embed="rId32"/>
                     <a:stretch>
                       <a:fillRect/>
                     </a:stretch>
@@ -611,8 +632,8 @@
         </w:drawing>
       </w:r>
     </w:p>
-    <w:bookmarkEnd w:id="34"/>
-    <w:bookmarkStart w:id="41" w:name="age-and-population-pyramids-for-china"/>
+    <w:bookmarkEnd w:id="35"/>
+    <w:bookmarkStart w:id="42" w:name="age-and-population-pyramids-for-china"/>
     <w:p>
       <w:pPr>
         <w:pStyle w:val="Heading2"/>
@@ -630,18 +651,18 @@
           <wp:inline>
             <wp:extent cx="5029200" cy="3403600"/>
             <wp:effectExtent b="0" l="0" r="0" t="0"/>
-            <wp:docPr descr="" title="" id="36" name="Picture"/>
+            <wp:docPr descr="" title="" id="37" name="Picture"/>
             <a:graphic>
               <a:graphicData uri="http://schemas.openxmlformats.org/drawingml/2006/picture">
                 <pic:pic>
                   <pic:nvPicPr>
-                    <pic:cNvPr descr="article_files/figure-docx/cell-5-output-13.png" id="37" name="Picture"/>
+                    <pic:cNvPr descr="article_files/figure-docx/cell-5-output-13.png" id="38" name="Picture"/>
                     <pic:cNvPicPr>
                       <a:picLocks noChangeArrowheads="1" noChangeAspect="1"/>
                     </pic:cNvPicPr>
                   </pic:nvPicPr>
                   <pic:blipFill>
-                    <a:blip r:embed="rId35"/>
+                    <a:blip r:embed="rId36"/>
                     <a:stretch>
                       <a:fillRect/>
                     </a:stretch>
@@ -677,18 +698,18 @@
           <wp:inline>
             <wp:extent cx="4813300" cy="3187700"/>
             <wp:effectExtent b="0" l="0" r="0" t="0"/>
-            <wp:docPr descr="" title="" id="39" name="Picture"/>
+            <wp:docPr descr="" title="" id="40" name="Picture"/>
             <a:graphic>
               <a:graphicData uri="http://schemas.openxmlformats.org/drawingml/2006/picture">
                 <pic:pic>
                   <pic:nvPicPr>
-                    <pic:cNvPr descr="article_files/figure-docx/cell-5-output-16.png" id="40" name="Picture"/>
+                    <pic:cNvPr descr="article_files/figure-docx/cell-5-output-16.png" id="41" name="Picture"/>
                     <pic:cNvPicPr>
                       <a:picLocks noChangeArrowheads="1" noChangeAspect="1"/>
                     </pic:cNvPicPr>
                   </pic:nvPicPr>
                   <pic:blipFill>
-                    <a:blip r:embed="rId38"/>
+                    <a:blip r:embed="rId39"/>
                     <a:stretch>
                       <a:fillRect/>
                     </a:stretch>
@@ -715,8 +736,8 @@
         </w:drawing>
       </w:r>
     </w:p>
-    <w:bookmarkEnd w:id="41"/>
-    <w:bookmarkStart w:id="48" w:name="age-and-population-pyramids-for-brazil"/>
+    <w:bookmarkEnd w:id="42"/>
+    <w:bookmarkStart w:id="49" w:name="age-and-population-pyramids-for-brazil"/>
     <w:p>
       <w:pPr>
         <w:pStyle w:val="Heading2"/>
@@ -734,18 +755,18 @@
           <wp:inline>
             <wp:extent cx="5029200" cy="3403600"/>
             <wp:effectExtent b="0" l="0" r="0" t="0"/>
-            <wp:docPr descr="" title="" id="43" name="Picture"/>
+            <wp:docPr descr="" title="" id="44" name="Picture"/>
             <a:graphic>
               <a:graphicData uri="http://schemas.openxmlformats.org/drawingml/2006/picture">
                 <pic:pic>
                   <pic:nvPicPr>
-                    <pic:cNvPr descr="article_files/figure-docx/cell-5-output-22.png" id="44" name="Picture"/>
+                    <pic:cNvPr descr="article_files/figure-docx/cell-5-output-22.png" id="45" name="Picture"/>
                     <pic:cNvPicPr>
                       <a:picLocks noChangeArrowheads="1" noChangeAspect="1"/>
                     </pic:cNvPicPr>
                   </pic:nvPicPr>
                   <pic:blipFill>
-                    <a:blip r:embed="rId42"/>
+                    <a:blip r:embed="rId43"/>
                     <a:stretch>
                       <a:fillRect/>
                     </a:stretch>
@@ -781,18 +802,18 @@
           <wp:inline>
             <wp:extent cx="4813300" cy="3187700"/>
             <wp:effectExtent b="0" l="0" r="0" t="0"/>
-            <wp:docPr descr="" title="" id="46" name="Picture"/>
+            <wp:docPr descr="" title="" id="47" name="Picture"/>
             <a:graphic>
               <a:graphicData uri="http://schemas.openxmlformats.org/drawingml/2006/picture">
                 <pic:pic>
                   <pic:nvPicPr>
-                    <pic:cNvPr descr="article_files/figure-docx/cell-5-output-25.png" id="47" name="Picture"/>
+                    <pic:cNvPr descr="article_files/figure-docx/cell-5-output-25.png" id="48" name="Picture"/>
                     <pic:cNvPicPr>
                       <a:picLocks noChangeArrowheads="1" noChangeAspect="1"/>
                     </pic:cNvPicPr>
                   </pic:nvPicPr>
                   <pic:blipFill>
-                    <a:blip r:embed="rId45"/>
+                    <a:blip r:embed="rId46"/>
                     <a:stretch>
                       <a:fillRect/>
                     </a:stretch>
@@ -819,8 +840,8 @@
         </w:drawing>
       </w:r>
     </w:p>
-    <w:bookmarkEnd w:id="48"/>
-    <w:bookmarkStart w:id="55" w:name="age-and-population-pyramids-for-india"/>
+    <w:bookmarkEnd w:id="49"/>
+    <w:bookmarkStart w:id="56" w:name="age-and-population-pyramids-for-india"/>
     <w:p>
       <w:pPr>
         <w:pStyle w:val="Heading2"/>
@@ -838,18 +859,18 @@
           <wp:inline>
             <wp:extent cx="5029200" cy="3403600"/>
             <wp:effectExtent b="0" l="0" r="0" t="0"/>
-            <wp:docPr descr="" title="" id="50" name="Picture"/>
+            <wp:docPr descr="" title="" id="51" name="Picture"/>
             <a:graphic>
               <a:graphicData uri="http://schemas.openxmlformats.org/drawingml/2006/picture">
                 <pic:pic>
                   <pic:nvPicPr>
-                    <pic:cNvPr descr="article_files/figure-docx/cell-5-output-31.png" id="51" name="Picture"/>
+                    <pic:cNvPr descr="article_files/figure-docx/cell-5-output-31.png" id="52" name="Picture"/>
                     <pic:cNvPicPr>
                       <a:picLocks noChangeArrowheads="1" noChangeAspect="1"/>
                     </pic:cNvPicPr>
                   </pic:nvPicPr>
                   <pic:blipFill>
-                    <a:blip r:embed="rId49"/>
+                    <a:blip r:embed="rId50"/>
                     <a:stretch>
                       <a:fillRect/>
                     </a:stretch>
@@ -885,18 +906,18 @@
           <wp:inline>
             <wp:extent cx="4838700" cy="3187700"/>
             <wp:effectExtent b="0" l="0" r="0" t="0"/>
-            <wp:docPr descr="" title="" id="53" name="Picture"/>
+            <wp:docPr descr="" title="" id="54" name="Picture"/>
             <a:graphic>
               <a:graphicData uri="http://schemas.openxmlformats.org/drawingml/2006/picture">
                 <pic:pic>
                   <pic:nvPicPr>
-                    <pic:cNvPr descr="article_files/figure-docx/cell-5-output-34.png" id="54" name="Picture"/>
+                    <pic:cNvPr descr="article_files/figure-docx/cell-5-output-34.png" id="55" name="Picture"/>
                     <pic:cNvPicPr>
                       <a:picLocks noChangeArrowheads="1" noChangeAspect="1"/>
                     </pic:cNvPicPr>
                   </pic:nvPicPr>
                   <pic:blipFill>
-                    <a:blip r:embed="rId52"/>
+                    <a:blip r:embed="rId53"/>
                     <a:stretch>
                       <a:fillRect/>
                     </a:stretch>
@@ -923,8 +944,8 @@
         </w:drawing>
       </w:r>
     </w:p>
-    <w:bookmarkEnd w:id="55"/>
-    <w:bookmarkStart w:id="62" w:name="age-and-population-pyramids-for-japan"/>
+    <w:bookmarkEnd w:id="56"/>
+    <w:bookmarkStart w:id="63" w:name="age-and-population-pyramids-for-japan"/>
     <w:p>
       <w:pPr>
         <w:pStyle w:val="Heading2"/>
@@ -942,18 +963,18 @@
           <wp:inline>
             <wp:extent cx="5029200" cy="3403600"/>
             <wp:effectExtent b="0" l="0" r="0" t="0"/>
-            <wp:docPr descr="" title="" id="57" name="Picture"/>
+            <wp:docPr descr="" title="" id="58" name="Picture"/>
             <a:graphic>
               <a:graphicData uri="http://schemas.openxmlformats.org/drawingml/2006/picture">
                 <pic:pic>
                   <pic:nvPicPr>
-                    <pic:cNvPr descr="article_files/figure-docx/cell-5-output-40.png" id="58" name="Picture"/>
+                    <pic:cNvPr descr="article_files/figure-docx/cell-5-output-40.png" id="59" name="Picture"/>
                     <pic:cNvPicPr>
                       <a:picLocks noChangeArrowheads="1" noChangeAspect="1"/>
                     </pic:cNvPicPr>
                   </pic:nvPicPr>
                   <pic:blipFill>
-                    <a:blip r:embed="rId56"/>
+                    <a:blip r:embed="rId57"/>
                     <a:stretch>
                       <a:fillRect/>
                     </a:stretch>
@@ -989,18 +1010,18 @@
           <wp:inline>
             <wp:extent cx="4813300" cy="3187700"/>
             <wp:effectExtent b="0" l="0" r="0" t="0"/>
-            <wp:docPr descr="" title="" id="60" name="Picture"/>
+            <wp:docPr descr="" title="" id="61" name="Picture"/>
             <a:graphic>
               <a:graphicData uri="http://schemas.openxmlformats.org/drawingml/2006/picture">
                 <pic:pic>
                   <pic:nvPicPr>
-                    <pic:cNvPr descr="article_files/figure-docx/cell-5-output-43.png" id="61" name="Picture"/>
+                    <pic:cNvPr descr="article_files/figure-docx/cell-5-output-43.png" id="62" name="Picture"/>
                     <pic:cNvPicPr>
                       <a:picLocks noChangeArrowheads="1" noChangeAspect="1"/>
                     </pic:cNvPicPr>
                   </pic:nvPicPr>
                   <pic:blipFill>
-                    <a:blip r:embed="rId59"/>
+                    <a:blip r:embed="rId60"/>
                     <a:stretch>
                       <a:fillRect/>
                     </a:stretch>
@@ -1027,8 +1048,8 @@
         </w:drawing>
       </w:r>
     </w:p>
-    <w:bookmarkEnd w:id="62"/>
-    <w:bookmarkStart w:id="69" w:name="age-and-population-pyramids-for-nigeria"/>
+    <w:bookmarkEnd w:id="63"/>
+    <w:bookmarkStart w:id="70" w:name="age-and-population-pyramids-for-nigeria"/>
     <w:p>
       <w:pPr>
         <w:pStyle w:val="Heading2"/>
@@ -1046,18 +1067,18 @@
           <wp:inline>
             <wp:extent cx="5029200" cy="3403600"/>
             <wp:effectExtent b="0" l="0" r="0" t="0"/>
-            <wp:docPr descr="" title="" id="64" name="Picture"/>
+            <wp:docPr descr="" title="" id="65" name="Picture"/>
             <a:graphic>
               <a:graphicData uri="http://schemas.openxmlformats.org/drawingml/2006/picture">
                 <pic:pic>
                   <pic:nvPicPr>
-                    <pic:cNvPr descr="article_files/figure-docx/cell-5-output-49.png" id="65" name="Picture"/>
+                    <pic:cNvPr descr="article_files/figure-docx/cell-5-output-49.png" id="66" name="Picture"/>
                     <pic:cNvPicPr>
                       <a:picLocks noChangeArrowheads="1" noChangeAspect="1"/>
                     </pic:cNvPicPr>
                   </pic:nvPicPr>
                   <pic:blipFill>
-                    <a:blip r:embed="rId63"/>
+                    <a:blip r:embed="rId64"/>
                     <a:stretch>
                       <a:fillRect/>
                     </a:stretch>
@@ -1093,18 +1114,18 @@
           <wp:inline>
             <wp:extent cx="4965700" cy="3187700"/>
             <wp:effectExtent b="0" l="0" r="0" t="0"/>
-            <wp:docPr descr="" title="" id="67" name="Picture"/>
+            <wp:docPr descr="" title="" id="68" name="Picture"/>
             <a:graphic>
               <a:graphicData uri="http://schemas.openxmlformats.org/drawingml/2006/picture">
                 <pic:pic>
                   <pic:nvPicPr>
-                    <pic:cNvPr descr="article_files/figure-docx/cell-5-output-52.png" id="68" name="Picture"/>
+                    <pic:cNvPr descr="article_files/figure-docx/cell-5-output-52.png" id="69" name="Picture"/>
                     <pic:cNvPicPr>
                       <a:picLocks noChangeArrowheads="1" noChangeAspect="1"/>
                     </pic:cNvPicPr>
                   </pic:nvPicPr>
                   <pic:blipFill>
-                    <a:blip r:embed="rId66"/>
+                    <a:blip r:embed="rId67"/>
                     <a:stretch>
                       <a:fillRect/>
                     </a:stretch>
@@ -1136,9 +1157,9 @@
         <w:br w:type="page"/>
       </w:r>
     </w:p>
-    <w:bookmarkEnd w:id="69"/>
     <w:bookmarkEnd w:id="70"/>
-    <w:bookmarkStart w:id="74" w:name="references"/>
+    <w:bookmarkEnd w:id="71"/>
+    <w:bookmarkStart w:id="75" w:name="references"/>
     <w:p>
       <w:pPr>
         <w:pStyle w:val="Heading1"/>
@@ -1147,8 +1168,8 @@
         <w:t xml:space="preserve">4. References</w:t>
       </w:r>
     </w:p>
-    <w:bookmarkStart w:id="73" w:name="refs"/>
-    <w:bookmarkStart w:id="71" w:name="ref-diamond97"/>
+    <w:bookmarkStart w:id="74" w:name="refs"/>
+    <w:bookmarkStart w:id="72" w:name="ref-diamond97"/>
     <w:p>
       <w:pPr>
         <w:pStyle w:val="Bibliography"/>
@@ -1179,8 +1200,8 @@
         <w:t xml:space="preserve">. (WW Norton Publishing, 1997).</w:t>
       </w:r>
     </w:p>
-    <w:bookmarkEnd w:id="71"/>
-    <w:bookmarkStart w:id="72" w:name="ref-diamond11"/>
+    <w:bookmarkEnd w:id="72"/>
+    <w:bookmarkStart w:id="73" w:name="ref-diamond11"/>
     <w:p>
       <w:pPr>
         <w:pStyle w:val="Bibliography"/>
@@ -1211,9 +1232,9 @@
         <w:t xml:space="preserve">. (Penguin, 2011).</w:t>
       </w:r>
     </w:p>
-    <w:bookmarkEnd w:id="72"/>
     <w:bookmarkEnd w:id="73"/>
     <w:bookmarkEnd w:id="74"/>
+    <w:bookmarkEnd w:id="75"/>
     <w:sectPr/>
   </w:body>
 </w:document>

</xml_diff>

<commit_message>
Work done by Mon Jul  4 10:26:59 PDT 2022
</commit_message>
<xml_diff>
--- a/docs/article.docx
+++ b/docs/article.docx
@@ -274,6 +274,11 @@
       </w:hyperlink>
       <w:r>
         <w:t xml:space="preserve">.</w:t>
+      </w:r>
+    </w:p>
+    <w:p>
+      <w:r>
+        <w:br w:type="page"/>
       </w:r>
     </w:p>
     <w:bookmarkStart w:id="27" w:name="sec-dependency-ratio"/>

</xml_diff>

<commit_message>
Work done by Mon Jul  4 10:41:58 PDT 2022
</commit_message>
<xml_diff>
--- a/docs/article.docx
+++ b/docs/article.docx
@@ -276,11 +276,6 @@
         <w:t xml:space="preserve">.</w:t>
       </w:r>
     </w:p>
-    <w:p>
-      <w:r>
-        <w:br w:type="page"/>
-      </w:r>
-    </w:p>
     <w:bookmarkStart w:id="27" w:name="sec-dependency-ratio"/>
     <w:p>
       <w:pPr>
@@ -532,6 +527,11 @@
       </w:r>
       <w:r>
         <w:t xml:space="preserve">disposition at that age.</w:t>
+      </w:r>
+    </w:p>
+    <w:p>
+      <w:r>
+        <w:br w:type="page"/>
       </w:r>
     </w:p>
     <w:bookmarkStart w:id="35" w:name="age-and-population-pyramids-for-belgium"/>

</xml_diff>

<commit_message>
Work done by Mon Jul  4 12:19:24 PDT 2022
</commit_message>
<xml_diff>
--- a/docs/article.docx
+++ b/docs/article.docx
@@ -534,13 +534,13 @@
         <w:br w:type="page"/>
       </w:r>
     </w:p>
-    <w:bookmarkStart w:id="35" w:name="age-and-population-pyramids-for-belgium"/>
+    <w:bookmarkStart w:id="35" w:name="age-and-population-pyramids-for-italy"/>
     <w:p>
       <w:pPr>
         <w:pStyle w:val="Heading2"/>
       </w:pPr>
       <w:r>
-        <w:t xml:space="preserve">3.1 Age and Population Pyramids for Belgium</w:t>
+        <w:t xml:space="preserve">3.1 Age and Population Pyramids for Italy</w:t>
       </w:r>
     </w:p>
     <w:p>

</xml_diff>